<commit_message>
NOJIRA This is the updated Assignments 2 pdf
git-svn-id: https://source.sakaiproject.org/contrib/assignment2/trunk@58956 fdecad78-55fc-0310-b1b2-d7d25cf747c9
</commit_message>
<xml_diff>
--- a/docs/design/A2_TOC.docx
+++ b/docs/design/A2_TOC.docx
@@ -52,8 +52,8 @@
         <w:tblLook w:val="04A0"/>
       </w:tblPr>
       <w:tblGrid>
-        <w:gridCol w:w="6048"/>
-        <w:gridCol w:w="3528"/>
+        <w:gridCol w:w="7308"/>
+        <w:gridCol w:w="2268"/>
       </w:tblGrid>
       <w:tr>
         <w:trPr>
@@ -61,7 +61,7 @@
         </w:trPr>
         <w:tc>
           <w:tcPr>
-            <w:tcW w:w="6048" w:type="dxa"/>
+            <w:tcW w:w="7308" w:type="dxa"/>
             <w:vAlign w:val="center"/>
           </w:tcPr>
           <w:p>
@@ -90,7 +90,7 @@
         </w:tc>
         <w:tc>
           <w:tcPr>
-            <w:tcW w:w="3528" w:type="dxa"/>
+            <w:tcW w:w="2268" w:type="dxa"/>
             <w:vAlign w:val="center"/>
           </w:tcPr>
           <w:p>
@@ -121,7 +121,7 @@
         </w:trPr>
         <w:tc>
           <w:tcPr>
-            <w:tcW w:w="6048" w:type="dxa"/>
+            <w:tcW w:w="7308" w:type="dxa"/>
             <w:vAlign w:val="center"/>
           </w:tcPr>
           <w:p>
@@ -161,7 +161,7 @@
         </w:tc>
         <w:tc>
           <w:tcPr>
-            <w:tcW w:w="3528" w:type="dxa"/>
+            <w:tcW w:w="2268" w:type="dxa"/>
             <w:vAlign w:val="center"/>
           </w:tcPr>
           <w:p>
@@ -192,7 +192,7 @@
         </w:trPr>
         <w:tc>
           <w:tcPr>
-            <w:tcW w:w="6048" w:type="dxa"/>
+            <w:tcW w:w="7308" w:type="dxa"/>
             <w:vAlign w:val="center"/>
           </w:tcPr>
           <w:p>
@@ -221,7 +221,7 @@
         </w:tc>
         <w:tc>
           <w:tcPr>
-            <w:tcW w:w="3528" w:type="dxa"/>
+            <w:tcW w:w="2268" w:type="dxa"/>
             <w:vAlign w:val="center"/>
           </w:tcPr>
           <w:p>
@@ -252,7 +252,7 @@
         </w:trPr>
         <w:tc>
           <w:tcPr>
-            <w:tcW w:w="6048" w:type="dxa"/>
+            <w:tcW w:w="7308" w:type="dxa"/>
             <w:vAlign w:val="center"/>
           </w:tcPr>
           <w:p>
@@ -281,7 +281,7 @@
         </w:tc>
         <w:tc>
           <w:tcPr>
-            <w:tcW w:w="3528" w:type="dxa"/>
+            <w:tcW w:w="2268" w:type="dxa"/>
             <w:vAlign w:val="center"/>
           </w:tcPr>
           <w:p>
@@ -312,7 +312,7 @@
         </w:trPr>
         <w:tc>
           <w:tcPr>
-            <w:tcW w:w="6048" w:type="dxa"/>
+            <w:tcW w:w="7308" w:type="dxa"/>
             <w:vAlign w:val="center"/>
           </w:tcPr>
           <w:p>
@@ -341,7 +341,7 @@
         </w:tc>
         <w:tc>
           <w:tcPr>
-            <w:tcW w:w="3528" w:type="dxa"/>
+            <w:tcW w:w="2268" w:type="dxa"/>
             <w:vAlign w:val="center"/>
           </w:tcPr>
           <w:p>
@@ -381,7 +381,7 @@
         </w:trPr>
         <w:tc>
           <w:tcPr>
-            <w:tcW w:w="6048" w:type="dxa"/>
+            <w:tcW w:w="7308" w:type="dxa"/>
             <w:vAlign w:val="center"/>
           </w:tcPr>
           <w:p>
@@ -410,7 +410,7 @@
         </w:tc>
         <w:tc>
           <w:tcPr>
-            <w:tcW w:w="3528" w:type="dxa"/>
+            <w:tcW w:w="2268" w:type="dxa"/>
             <w:vAlign w:val="center"/>
           </w:tcPr>
           <w:p>
@@ -450,7 +450,7 @@
         </w:trPr>
         <w:tc>
           <w:tcPr>
-            <w:tcW w:w="6048" w:type="dxa"/>
+            <w:tcW w:w="7308" w:type="dxa"/>
             <w:vAlign w:val="center"/>
           </w:tcPr>
           <w:p>
@@ -479,7 +479,7 @@
         </w:tc>
         <w:tc>
           <w:tcPr>
-            <w:tcW w:w="3528" w:type="dxa"/>
+            <w:tcW w:w="2268" w:type="dxa"/>
             <w:vAlign w:val="center"/>
           </w:tcPr>
           <w:p>
@@ -519,7 +519,7 @@
         </w:trPr>
         <w:tc>
           <w:tcPr>
-            <w:tcW w:w="6048" w:type="dxa"/>
+            <w:tcW w:w="7308" w:type="dxa"/>
             <w:vAlign w:val="center"/>
           </w:tcPr>
           <w:p>
@@ -548,7 +548,7 @@
         </w:tc>
         <w:tc>
           <w:tcPr>
-            <w:tcW w:w="3528" w:type="dxa"/>
+            <w:tcW w:w="2268" w:type="dxa"/>
             <w:vAlign w:val="center"/>
           </w:tcPr>
           <w:p>
@@ -579,7 +579,7 @@
         </w:trPr>
         <w:tc>
           <w:tcPr>
-            <w:tcW w:w="6048" w:type="dxa"/>
+            <w:tcW w:w="7308" w:type="dxa"/>
             <w:vAlign w:val="center"/>
           </w:tcPr>
           <w:p>
@@ -608,7 +608,7 @@
         </w:tc>
         <w:tc>
           <w:tcPr>
-            <w:tcW w:w="3528" w:type="dxa"/>
+            <w:tcW w:w="2268" w:type="dxa"/>
             <w:vAlign w:val="center"/>
           </w:tcPr>
           <w:p>
@@ -648,7 +648,7 @@
         </w:trPr>
         <w:tc>
           <w:tcPr>
-            <w:tcW w:w="6048" w:type="dxa"/>
+            <w:tcW w:w="7308" w:type="dxa"/>
             <w:vAlign w:val="center"/>
           </w:tcPr>
           <w:p>
@@ -677,7 +677,7 @@
         </w:tc>
         <w:tc>
           <w:tcPr>
-            <w:tcW w:w="3528" w:type="dxa"/>
+            <w:tcW w:w="2268" w:type="dxa"/>
             <w:vAlign w:val="center"/>
           </w:tcPr>
           <w:p>
@@ -717,7 +717,7 @@
         </w:trPr>
         <w:tc>
           <w:tcPr>
-            <w:tcW w:w="6048" w:type="dxa"/>
+            <w:tcW w:w="7308" w:type="dxa"/>
             <w:vAlign w:val="center"/>
           </w:tcPr>
           <w:p>
@@ -746,7 +746,7 @@
         </w:tc>
         <w:tc>
           <w:tcPr>
-            <w:tcW w:w="3528" w:type="dxa"/>
+            <w:tcW w:w="2268" w:type="dxa"/>
             <w:vAlign w:val="center"/>
           </w:tcPr>
           <w:p>
@@ -786,7 +786,7 @@
         </w:trPr>
         <w:tc>
           <w:tcPr>
-            <w:tcW w:w="6048" w:type="dxa"/>
+            <w:tcW w:w="7308" w:type="dxa"/>
             <w:vAlign w:val="center"/>
           </w:tcPr>
           <w:p>
@@ -815,7 +815,7 @@
         </w:tc>
         <w:tc>
           <w:tcPr>
-            <w:tcW w:w="3528" w:type="dxa"/>
+            <w:tcW w:w="2268" w:type="dxa"/>
             <w:vAlign w:val="center"/>
           </w:tcPr>
           <w:p>
@@ -846,7 +846,7 @@
         </w:trPr>
         <w:tc>
           <w:tcPr>
-            <w:tcW w:w="6048" w:type="dxa"/>
+            <w:tcW w:w="7308" w:type="dxa"/>
             <w:vAlign w:val="center"/>
           </w:tcPr>
           <w:p>
@@ -875,7 +875,7 @@
         </w:tc>
         <w:tc>
           <w:tcPr>
-            <w:tcW w:w="3528" w:type="dxa"/>
+            <w:tcW w:w="2268" w:type="dxa"/>
             <w:vAlign w:val="center"/>
           </w:tcPr>
           <w:p>
@@ -906,7 +906,7 @@
         </w:trPr>
         <w:tc>
           <w:tcPr>
-            <w:tcW w:w="6048" w:type="dxa"/>
+            <w:tcW w:w="7308" w:type="dxa"/>
             <w:vAlign w:val="center"/>
           </w:tcPr>
           <w:p>
@@ -935,7 +935,7 @@
         </w:tc>
         <w:tc>
           <w:tcPr>
-            <w:tcW w:w="3528" w:type="dxa"/>
+            <w:tcW w:w="2268" w:type="dxa"/>
             <w:vAlign w:val="center"/>
           </w:tcPr>
           <w:p>
@@ -966,7 +966,7 @@
         </w:trPr>
         <w:tc>
           <w:tcPr>
-            <w:tcW w:w="6048" w:type="dxa"/>
+            <w:tcW w:w="7308" w:type="dxa"/>
             <w:vAlign w:val="center"/>
           </w:tcPr>
           <w:p>
@@ -995,7 +995,7 @@
         </w:tc>
         <w:tc>
           <w:tcPr>
-            <w:tcW w:w="3528" w:type="dxa"/>
+            <w:tcW w:w="2268" w:type="dxa"/>
             <w:vAlign w:val="center"/>
           </w:tcPr>
           <w:p>
@@ -1035,7 +1035,7 @@
         </w:trPr>
         <w:tc>
           <w:tcPr>
-            <w:tcW w:w="6048" w:type="dxa"/>
+            <w:tcW w:w="7308" w:type="dxa"/>
             <w:vAlign w:val="center"/>
           </w:tcPr>
           <w:p>
@@ -1075,7 +1075,7 @@
         </w:tc>
         <w:tc>
           <w:tcPr>
-            <w:tcW w:w="3528" w:type="dxa"/>
+            <w:tcW w:w="2268" w:type="dxa"/>
             <w:vAlign w:val="center"/>
           </w:tcPr>
           <w:p>
@@ -1106,7 +1106,7 @@
         </w:trPr>
         <w:tc>
           <w:tcPr>
-            <w:tcW w:w="6048" w:type="dxa"/>
+            <w:tcW w:w="7308" w:type="dxa"/>
             <w:vAlign w:val="center"/>
           </w:tcPr>
           <w:p>
@@ -1146,7 +1146,7 @@
         </w:tc>
         <w:tc>
           <w:tcPr>
-            <w:tcW w:w="3528" w:type="dxa"/>
+            <w:tcW w:w="2268" w:type="dxa"/>
             <w:vAlign w:val="center"/>
           </w:tcPr>
           <w:p>
@@ -1177,7 +1177,7 @@
         </w:trPr>
         <w:tc>
           <w:tcPr>
-            <w:tcW w:w="6048" w:type="dxa"/>
+            <w:tcW w:w="7308" w:type="dxa"/>
             <w:vAlign w:val="center"/>
           </w:tcPr>
           <w:p>
@@ -1206,7 +1206,7 @@
         </w:tc>
         <w:tc>
           <w:tcPr>
-            <w:tcW w:w="3528" w:type="dxa"/>
+            <w:tcW w:w="2268" w:type="dxa"/>
             <w:vAlign w:val="center"/>
           </w:tcPr>
           <w:p>
@@ -1246,7 +1246,7 @@
         </w:trPr>
         <w:tc>
           <w:tcPr>
-            <w:tcW w:w="6048" w:type="dxa"/>
+            <w:tcW w:w="7308" w:type="dxa"/>
             <w:vAlign w:val="center"/>
           </w:tcPr>
           <w:p>
@@ -1275,7 +1275,7 @@
         </w:tc>
         <w:tc>
           <w:tcPr>
-            <w:tcW w:w="3528" w:type="dxa"/>
+            <w:tcW w:w="2268" w:type="dxa"/>
             <w:vAlign w:val="center"/>
           </w:tcPr>
           <w:p>
@@ -1315,7 +1315,7 @@
         </w:trPr>
         <w:tc>
           <w:tcPr>
-            <w:tcW w:w="6048" w:type="dxa"/>
+            <w:tcW w:w="7308" w:type="dxa"/>
             <w:vAlign w:val="center"/>
           </w:tcPr>
           <w:p>
@@ -1355,7 +1355,7 @@
         </w:tc>
         <w:tc>
           <w:tcPr>
-            <w:tcW w:w="3528" w:type="dxa"/>
+            <w:tcW w:w="2268" w:type="dxa"/>
             <w:vAlign w:val="center"/>
           </w:tcPr>
           <w:p>
@@ -1395,7 +1395,7 @@
         </w:trPr>
         <w:tc>
           <w:tcPr>
-            <w:tcW w:w="6048" w:type="dxa"/>
+            <w:tcW w:w="7308" w:type="dxa"/>
             <w:vAlign w:val="center"/>
           </w:tcPr>
           <w:p>
@@ -1424,7 +1424,7 @@
         </w:tc>
         <w:tc>
           <w:tcPr>
-            <w:tcW w:w="3528" w:type="dxa"/>
+            <w:tcW w:w="2268" w:type="dxa"/>
             <w:vAlign w:val="center"/>
           </w:tcPr>
           <w:p>
@@ -1455,7 +1455,7 @@
         </w:trPr>
         <w:tc>
           <w:tcPr>
-            <w:tcW w:w="6048" w:type="dxa"/>
+            <w:tcW w:w="7308" w:type="dxa"/>
             <w:vAlign w:val="center"/>
           </w:tcPr>
           <w:p>
@@ -1484,7 +1484,7 @@
         </w:tc>
         <w:tc>
           <w:tcPr>
-            <w:tcW w:w="3528" w:type="dxa"/>
+            <w:tcW w:w="2268" w:type="dxa"/>
             <w:vAlign w:val="center"/>
           </w:tcPr>
           <w:p>
@@ -1524,7 +1524,7 @@
         </w:trPr>
         <w:tc>
           <w:tcPr>
-            <w:tcW w:w="6048" w:type="dxa"/>
+            <w:tcW w:w="7308" w:type="dxa"/>
             <w:vAlign w:val="center"/>
           </w:tcPr>
           <w:p>
@@ -1553,7 +1553,7 @@
         </w:tc>
         <w:tc>
           <w:tcPr>
-            <w:tcW w:w="3528" w:type="dxa"/>
+            <w:tcW w:w="2268" w:type="dxa"/>
             <w:vAlign w:val="center"/>
           </w:tcPr>
           <w:p>
@@ -1584,7 +1584,7 @@
         </w:trPr>
         <w:tc>
           <w:tcPr>
-            <w:tcW w:w="6048" w:type="dxa"/>
+            <w:tcW w:w="7308" w:type="dxa"/>
             <w:vAlign w:val="center"/>
           </w:tcPr>
           <w:p>
@@ -1624,7 +1624,7 @@
         </w:tc>
         <w:tc>
           <w:tcPr>
-            <w:tcW w:w="3528" w:type="dxa"/>
+            <w:tcW w:w="2268" w:type="dxa"/>
             <w:vAlign w:val="center"/>
           </w:tcPr>
           <w:p>
@@ -1664,7 +1664,7 @@
         </w:trPr>
         <w:tc>
           <w:tcPr>
-            <w:tcW w:w="6048" w:type="dxa"/>
+            <w:tcW w:w="7308" w:type="dxa"/>
             <w:vAlign w:val="center"/>
           </w:tcPr>
           <w:p>
@@ -1693,7 +1693,7 @@
         </w:tc>
         <w:tc>
           <w:tcPr>
-            <w:tcW w:w="3528" w:type="dxa"/>
+            <w:tcW w:w="2268" w:type="dxa"/>
             <w:vAlign w:val="center"/>
           </w:tcPr>
           <w:p>
@@ -1733,7 +1733,7 @@
         </w:trPr>
         <w:tc>
           <w:tcPr>
-            <w:tcW w:w="6048" w:type="dxa"/>
+            <w:tcW w:w="7308" w:type="dxa"/>
             <w:vAlign w:val="center"/>
           </w:tcPr>
           <w:p>
@@ -1762,7 +1762,7 @@
         </w:tc>
         <w:tc>
           <w:tcPr>
-            <w:tcW w:w="3528" w:type="dxa"/>
+            <w:tcW w:w="2268" w:type="dxa"/>
             <w:vAlign w:val="center"/>
           </w:tcPr>
           <w:p>
@@ -1802,7 +1802,7 @@
         </w:trPr>
         <w:tc>
           <w:tcPr>
-            <w:tcW w:w="6048" w:type="dxa"/>
+            <w:tcW w:w="7308" w:type="dxa"/>
             <w:vAlign w:val="center"/>
           </w:tcPr>
           <w:p>
@@ -1831,7 +1831,7 @@
         </w:tc>
         <w:tc>
           <w:tcPr>
-            <w:tcW w:w="3528" w:type="dxa"/>
+            <w:tcW w:w="2268" w:type="dxa"/>
             <w:vAlign w:val="center"/>
           </w:tcPr>
           <w:p>
@@ -1862,7 +1862,7 @@
         </w:trPr>
         <w:tc>
           <w:tcPr>
-            <w:tcW w:w="6048" w:type="dxa"/>
+            <w:tcW w:w="7308" w:type="dxa"/>
             <w:vAlign w:val="center"/>
           </w:tcPr>
           <w:p>
@@ -1891,7 +1891,7 @@
         </w:tc>
         <w:tc>
           <w:tcPr>
-            <w:tcW w:w="3528" w:type="dxa"/>
+            <w:tcW w:w="2268" w:type="dxa"/>
             <w:vAlign w:val="center"/>
           </w:tcPr>
           <w:p>
@@ -1922,7 +1922,7 @@
         </w:trPr>
         <w:tc>
           <w:tcPr>
-            <w:tcW w:w="6048" w:type="dxa"/>
+            <w:tcW w:w="7308" w:type="dxa"/>
             <w:vAlign w:val="center"/>
           </w:tcPr>
           <w:p>
@@ -1951,7 +1951,7 @@
         </w:tc>
         <w:tc>
           <w:tcPr>
-            <w:tcW w:w="3528" w:type="dxa"/>
+            <w:tcW w:w="2268" w:type="dxa"/>
             <w:vAlign w:val="center"/>
           </w:tcPr>
           <w:p>
@@ -1991,7 +1991,7 @@
         </w:trPr>
         <w:tc>
           <w:tcPr>
-            <w:tcW w:w="6048" w:type="dxa"/>
+            <w:tcW w:w="7308" w:type="dxa"/>
             <w:vAlign w:val="center"/>
           </w:tcPr>
           <w:p>
@@ -2020,7 +2020,7 @@
         </w:tc>
         <w:tc>
           <w:tcPr>
-            <w:tcW w:w="3528" w:type="dxa"/>
+            <w:tcW w:w="2268" w:type="dxa"/>
             <w:vAlign w:val="center"/>
           </w:tcPr>
           <w:p>
@@ -2060,7 +2060,7 @@
         </w:trPr>
         <w:tc>
           <w:tcPr>
-            <w:tcW w:w="6048" w:type="dxa"/>
+            <w:tcW w:w="7308" w:type="dxa"/>
             <w:vAlign w:val="center"/>
           </w:tcPr>
           <w:p>
@@ -2089,7 +2089,7 @@
         </w:tc>
         <w:tc>
           <w:tcPr>
-            <w:tcW w:w="3528" w:type="dxa"/>
+            <w:tcW w:w="2268" w:type="dxa"/>
             <w:vAlign w:val="center"/>
           </w:tcPr>
           <w:p>
@@ -2129,7 +2129,7 @@
         </w:trPr>
         <w:tc>
           <w:tcPr>
-            <w:tcW w:w="6048" w:type="dxa"/>
+            <w:tcW w:w="7308" w:type="dxa"/>
             <w:vAlign w:val="center"/>
           </w:tcPr>
           <w:p>
@@ -2158,7 +2158,7 @@
         </w:tc>
         <w:tc>
           <w:tcPr>
-            <w:tcW w:w="3528" w:type="dxa"/>
+            <w:tcW w:w="2268" w:type="dxa"/>
             <w:vAlign w:val="center"/>
           </w:tcPr>
           <w:p>
@@ -2198,7 +2198,7 @@
         </w:trPr>
         <w:tc>
           <w:tcPr>
-            <w:tcW w:w="6048" w:type="dxa"/>
+            <w:tcW w:w="7308" w:type="dxa"/>
             <w:vAlign w:val="center"/>
           </w:tcPr>
           <w:p>
@@ -2227,7 +2227,7 @@
         </w:tc>
         <w:tc>
           <w:tcPr>
-            <w:tcW w:w="3528" w:type="dxa"/>
+            <w:tcW w:w="2268" w:type="dxa"/>
             <w:vAlign w:val="center"/>
           </w:tcPr>
           <w:p>
@@ -2267,7 +2267,7 @@
         </w:trPr>
         <w:tc>
           <w:tcPr>
-            <w:tcW w:w="6048" w:type="dxa"/>
+            <w:tcW w:w="7308" w:type="dxa"/>
             <w:vAlign w:val="center"/>
           </w:tcPr>
           <w:p>
@@ -2296,7 +2296,7 @@
         </w:tc>
         <w:tc>
           <w:tcPr>
-            <w:tcW w:w="3528" w:type="dxa"/>
+            <w:tcW w:w="2268" w:type="dxa"/>
             <w:vAlign w:val="center"/>
           </w:tcPr>
           <w:p>
@@ -2327,7 +2327,7 @@
         </w:trPr>
         <w:tc>
           <w:tcPr>
-            <w:tcW w:w="6048" w:type="dxa"/>
+            <w:tcW w:w="7308" w:type="dxa"/>
             <w:vAlign w:val="center"/>
           </w:tcPr>
           <w:p>
@@ -2356,7 +2356,7 @@
         </w:tc>
         <w:tc>
           <w:tcPr>
-            <w:tcW w:w="3528" w:type="dxa"/>
+            <w:tcW w:w="2268" w:type="dxa"/>
             <w:vAlign w:val="center"/>
           </w:tcPr>
           <w:p>
@@ -2387,7 +2387,7 @@
         </w:trPr>
         <w:tc>
           <w:tcPr>
-            <w:tcW w:w="6048" w:type="dxa"/>
+            <w:tcW w:w="7308" w:type="dxa"/>
             <w:vAlign w:val="center"/>
           </w:tcPr>
           <w:p>
@@ -2427,7 +2427,7 @@
         </w:tc>
         <w:tc>
           <w:tcPr>
-            <w:tcW w:w="3528" w:type="dxa"/>
+            <w:tcW w:w="2268" w:type="dxa"/>
             <w:vAlign w:val="center"/>
           </w:tcPr>
           <w:p>
@@ -2467,7 +2467,7 @@
         </w:trPr>
         <w:tc>
           <w:tcPr>
-            <w:tcW w:w="6048" w:type="dxa"/>
+            <w:tcW w:w="7308" w:type="dxa"/>
             <w:vAlign w:val="center"/>
           </w:tcPr>
           <w:p>
@@ -2496,7 +2496,7 @@
         </w:tc>
         <w:tc>
           <w:tcPr>
-            <w:tcW w:w="3528" w:type="dxa"/>
+            <w:tcW w:w="2268" w:type="dxa"/>
             <w:vAlign w:val="center"/>
           </w:tcPr>
           <w:p>
@@ -2536,7 +2536,7 @@
         </w:trPr>
         <w:tc>
           <w:tcPr>
-            <w:tcW w:w="6048" w:type="dxa"/>
+            <w:tcW w:w="7308" w:type="dxa"/>
             <w:vAlign w:val="center"/>
           </w:tcPr>
           <w:p>
@@ -2565,7 +2565,7 @@
         </w:tc>
         <w:tc>
           <w:tcPr>
-            <w:tcW w:w="3528" w:type="dxa"/>
+            <w:tcW w:w="2268" w:type="dxa"/>
             <w:vAlign w:val="center"/>
           </w:tcPr>
           <w:p>
@@ -2605,7 +2605,7 @@
         </w:trPr>
         <w:tc>
           <w:tcPr>
-            <w:tcW w:w="6048" w:type="dxa"/>
+            <w:tcW w:w="7308" w:type="dxa"/>
             <w:vAlign w:val="center"/>
           </w:tcPr>
           <w:p>
@@ -2634,7 +2634,7 @@
         </w:tc>
         <w:tc>
           <w:tcPr>
-            <w:tcW w:w="3528" w:type="dxa"/>
+            <w:tcW w:w="2268" w:type="dxa"/>
             <w:vAlign w:val="center"/>
           </w:tcPr>
           <w:p>
@@ -2674,7 +2674,7 @@
         </w:trPr>
         <w:tc>
           <w:tcPr>
-            <w:tcW w:w="6048" w:type="dxa"/>
+            <w:tcW w:w="7308" w:type="dxa"/>
             <w:vAlign w:val="center"/>
           </w:tcPr>
           <w:p>
@@ -2703,7 +2703,7 @@
         </w:tc>
         <w:tc>
           <w:tcPr>
-            <w:tcW w:w="3528" w:type="dxa"/>
+            <w:tcW w:w="2268" w:type="dxa"/>
             <w:vAlign w:val="center"/>
           </w:tcPr>
           <w:p>
@@ -2734,7 +2734,7 @@
         </w:trPr>
         <w:tc>
           <w:tcPr>
-            <w:tcW w:w="6048" w:type="dxa"/>
+            <w:tcW w:w="7308" w:type="dxa"/>
             <w:vAlign w:val="center"/>
           </w:tcPr>
           <w:p>
@@ -2763,7 +2763,7 @@
         </w:tc>
         <w:tc>
           <w:tcPr>
-            <w:tcW w:w="3528" w:type="dxa"/>
+            <w:tcW w:w="2268" w:type="dxa"/>
             <w:vAlign w:val="center"/>
           </w:tcPr>
           <w:p>
@@ -2812,7 +2812,7 @@
         </w:trPr>
         <w:tc>
           <w:tcPr>
-            <w:tcW w:w="6048" w:type="dxa"/>
+            <w:tcW w:w="7308" w:type="dxa"/>
             <w:vAlign w:val="center"/>
           </w:tcPr>
           <w:p>
@@ -2841,7 +2841,7 @@
         </w:tc>
         <w:tc>
           <w:tcPr>
-            <w:tcW w:w="3528" w:type="dxa"/>
+            <w:tcW w:w="2268" w:type="dxa"/>
             <w:vAlign w:val="center"/>
           </w:tcPr>
           <w:p>
@@ -2872,7 +2872,7 @@
         </w:trPr>
         <w:tc>
           <w:tcPr>
-            <w:tcW w:w="6048" w:type="dxa"/>
+            <w:tcW w:w="7308" w:type="dxa"/>
             <w:vAlign w:val="center"/>
           </w:tcPr>
           <w:p>
@@ -2901,45 +2901,207 @@
         </w:tc>
         <w:tc>
           <w:tcPr>
-            <w:tcW w:w="3528" w:type="dxa"/>
-            <w:vAlign w:val="center"/>
-          </w:tcPr>
-          <w:p>
-            <w:pPr>
-              <w:jc w:val="right"/>
-              <w:rPr>
-                <w:rFonts w:ascii="Trebuchet MS" w:hAnsi="Trebuchet MS" w:cs="Arial"/>
-                <w:b/>
-                <w:sz w:val="24"/>
-                <w:szCs w:val="24"/>
-              </w:rPr>
-            </w:pPr>
-            <w:r>
-              <w:rPr>
-                <w:rFonts w:ascii="Trebuchet MS" w:hAnsi="Trebuchet MS" w:cs="Arial"/>
-                <w:b/>
-                <w:sz w:val="24"/>
-                <w:szCs w:val="24"/>
-              </w:rPr>
-              <w:t>1</w:t>
-            </w:r>
-            <w:r>
-              <w:rPr>
-                <w:rFonts w:ascii="Trebuchet MS" w:hAnsi="Trebuchet MS" w:cs="Arial"/>
-                <w:b/>
-                <w:sz w:val="24"/>
-                <w:szCs w:val="24"/>
-              </w:rPr>
-              <w:t>3</w:t>
-            </w:r>
-            <w:r>
-              <w:rPr>
-                <w:rFonts w:ascii="Trebuchet MS" w:hAnsi="Trebuchet MS" w:cs="Arial"/>
-                <w:b/>
-                <w:sz w:val="24"/>
-                <w:szCs w:val="24"/>
-              </w:rPr>
-              <w:t>5</w:t>
+            <w:tcW w:w="2268" w:type="dxa"/>
+            <w:vAlign w:val="center"/>
+          </w:tcPr>
+          <w:p>
+            <w:pPr>
+              <w:jc w:val="right"/>
+              <w:rPr>
+                <w:rFonts w:ascii="Trebuchet MS" w:hAnsi="Trebuchet MS" w:cs="Arial"/>
+                <w:b/>
+                <w:sz w:val="24"/>
+                <w:szCs w:val="24"/>
+              </w:rPr>
+            </w:pPr>
+            <w:r>
+              <w:rPr>
+                <w:rFonts w:ascii="Trebuchet MS" w:hAnsi="Trebuchet MS" w:cs="Arial"/>
+                <w:b/>
+                <w:sz w:val="24"/>
+                <w:szCs w:val="24"/>
+              </w:rPr>
+              <w:t>135</w:t>
+            </w:r>
+          </w:p>
+        </w:tc>
+      </w:tr>
+      <w:tr>
+        <w:trPr>
+          <w:trHeight w:val="432"/>
+        </w:trPr>
+        <w:tc>
+          <w:tcPr>
+            <w:tcW w:w="7308" w:type="dxa"/>
+            <w:vAlign w:val="center"/>
+          </w:tcPr>
+          <w:p>
+            <w:pPr>
+              <w:rPr>
+                <w:rFonts w:ascii="Trebuchet MS" w:hAnsi="Trebuchet MS" w:cs="Arial"/>
+                <w:b/>
+                <w:color w:val="0000FF"/>
+                <w:sz w:val="24"/>
+                <w:szCs w:val="24"/>
+                <w:u w:val="single"/>
+              </w:rPr>
+            </w:pPr>
+            <w:r>
+              <w:rPr>
+                <w:rFonts w:ascii="Trebuchet MS" w:hAnsi="Trebuchet MS" w:cs="Arial"/>
+                <w:b/>
+                <w:color w:val="0000FF"/>
+                <w:sz w:val="24"/>
+                <w:szCs w:val="24"/>
+                <w:u w:val="single"/>
+              </w:rPr>
+              <w:t>ASSIGNMENT LIST: IN PROGRESS</w:t>
+            </w:r>
+          </w:p>
+        </w:tc>
+        <w:tc>
+          <w:tcPr>
+            <w:tcW w:w="2268" w:type="dxa"/>
+            <w:vAlign w:val="center"/>
+          </w:tcPr>
+          <w:p>
+            <w:pPr>
+              <w:jc w:val="right"/>
+              <w:rPr>
+                <w:rFonts w:ascii="Trebuchet MS" w:hAnsi="Trebuchet MS" w:cs="Arial"/>
+                <w:b/>
+                <w:sz w:val="24"/>
+                <w:szCs w:val="24"/>
+              </w:rPr>
+            </w:pPr>
+            <w:r>
+              <w:rPr>
+                <w:rFonts w:ascii="Trebuchet MS" w:hAnsi="Trebuchet MS" w:cs="Arial"/>
+                <w:b/>
+                <w:sz w:val="24"/>
+                <w:szCs w:val="24"/>
+              </w:rPr>
+              <w:t>137</w:t>
+            </w:r>
+          </w:p>
+        </w:tc>
+      </w:tr>
+      <w:tr>
+        <w:trPr>
+          <w:trHeight w:val="432"/>
+        </w:trPr>
+        <w:tc>
+          <w:tcPr>
+            <w:tcW w:w="7308" w:type="dxa"/>
+            <w:vAlign w:val="center"/>
+          </w:tcPr>
+          <w:p>
+            <w:pPr>
+              <w:rPr>
+                <w:rFonts w:ascii="Trebuchet MS" w:hAnsi="Trebuchet MS" w:cs="Arial"/>
+                <w:b/>
+                <w:color w:val="0000FF"/>
+                <w:sz w:val="24"/>
+                <w:szCs w:val="24"/>
+                <w:u w:val="single"/>
+              </w:rPr>
+            </w:pPr>
+            <w:r>
+              <w:rPr>
+                <w:rFonts w:ascii="Trebuchet MS" w:hAnsi="Trebuchet MS" w:cs="Arial"/>
+                <w:b/>
+                <w:color w:val="0000FF"/>
+                <w:sz w:val="24"/>
+                <w:szCs w:val="24"/>
+                <w:u w:val="single"/>
+              </w:rPr>
+              <w:t>VIEW DETAILS AND SUBMIT: IN PROGRESS</w:t>
+            </w:r>
+          </w:p>
+        </w:tc>
+        <w:tc>
+          <w:tcPr>
+            <w:tcW w:w="2268" w:type="dxa"/>
+            <w:vAlign w:val="center"/>
+          </w:tcPr>
+          <w:p>
+            <w:pPr>
+              <w:jc w:val="right"/>
+              <w:rPr>
+                <w:rFonts w:ascii="Trebuchet MS" w:hAnsi="Trebuchet MS" w:cs="Arial"/>
+                <w:b/>
+                <w:sz w:val="24"/>
+                <w:szCs w:val="24"/>
+              </w:rPr>
+            </w:pPr>
+            <w:r>
+              <w:rPr>
+                <w:rFonts w:ascii="Trebuchet MS" w:hAnsi="Trebuchet MS" w:cs="Arial"/>
+                <w:b/>
+                <w:sz w:val="24"/>
+                <w:szCs w:val="24"/>
+              </w:rPr>
+              <w:t>139</w:t>
+            </w:r>
+          </w:p>
+        </w:tc>
+      </w:tr>
+      <w:tr>
+        <w:trPr>
+          <w:trHeight w:val="432"/>
+        </w:trPr>
+        <w:tc>
+          <w:tcPr>
+            <w:tcW w:w="7308" w:type="dxa"/>
+            <w:vAlign w:val="center"/>
+          </w:tcPr>
+          <w:p>
+            <w:pPr>
+              <w:rPr>
+                <w:rFonts w:ascii="Trebuchet MS" w:hAnsi="Trebuchet MS" w:cs="Arial"/>
+                <w:b/>
+                <w:color w:val="0000FF"/>
+                <w:sz w:val="24"/>
+                <w:szCs w:val="24"/>
+                <w:u w:val="single"/>
+              </w:rPr>
+            </w:pPr>
+            <w:r>
+              <w:rPr>
+                <w:rFonts w:ascii="Trebuchet MS" w:hAnsi="Trebuchet MS" w:cs="Arial"/>
+                <w:b/>
+                <w:color w:val="0000FF"/>
+                <w:sz w:val="24"/>
+                <w:szCs w:val="24"/>
+                <w:u w:val="single"/>
+              </w:rPr>
+              <w:t>VIEW DETAILS AND SUBMIT: FEEDBACK PRIOR TO SUBMISSION</w:t>
+            </w:r>
+          </w:p>
+        </w:tc>
+        <w:tc>
+          <w:tcPr>
+            <w:tcW w:w="2268" w:type="dxa"/>
+            <w:vAlign w:val="center"/>
+          </w:tcPr>
+          <w:p>
+            <w:pPr>
+              <w:jc w:val="right"/>
+              <w:rPr>
+                <w:rFonts w:ascii="Trebuchet MS" w:hAnsi="Trebuchet MS" w:cs="Arial"/>
+                <w:b/>
+                <w:sz w:val="24"/>
+                <w:szCs w:val="24"/>
+              </w:rPr>
+            </w:pPr>
+            <w:r>
+              <w:rPr>
+                <w:rFonts w:ascii="Trebuchet MS" w:hAnsi="Trebuchet MS" w:cs="Arial"/>
+                <w:b/>
+                <w:sz w:val="24"/>
+                <w:szCs w:val="24"/>
+              </w:rPr>
+              <w:t>141</w:t>
             </w:r>
           </w:p>
         </w:tc>

</xml_diff>

<commit_message>
ASNN-447 Edits to design notes for late submissions
git-svn-id: https://source.sakaiproject.org/contrib/assignment2/trunk@59804 fdecad78-55fc-0310-b1b2-d7d25cf747c9
</commit_message>
<xml_diff>
--- a/docs/design/A2_TOC.docx
+++ b/docs/design/A2_TOC.docx
@@ -3299,6 +3299,246 @@
                 <w:szCs w:val="24"/>
               </w:rPr>
               <w:t>1</w:t>
+            </w:r>
+          </w:p>
+        </w:tc>
+      </w:tr>
+      <w:tr>
+        <w:trPr>
+          <w:trHeight w:val="432"/>
+        </w:trPr>
+        <w:tc>
+          <w:tcPr>
+            <w:tcW w:w="7308" w:type="dxa"/>
+            <w:vAlign w:val="center"/>
+          </w:tcPr>
+          <w:p>
+            <w:pPr>
+              <w:rPr>
+                <w:rFonts w:ascii="Trebuchet MS" w:hAnsi="Trebuchet MS" w:cs="Arial"/>
+                <w:b/>
+                <w:color w:val="0000FF"/>
+                <w:sz w:val="24"/>
+                <w:szCs w:val="24"/>
+                <w:u w:val="single"/>
+              </w:rPr>
+            </w:pPr>
+            <w:r>
+              <w:rPr>
+                <w:rFonts w:ascii="Trebuchet MS" w:hAnsi="Trebuchet MS" w:cs="Arial"/>
+                <w:b/>
+                <w:color w:val="0000FF"/>
+                <w:sz w:val="24"/>
+                <w:szCs w:val="24"/>
+                <w:u w:val="single"/>
+              </w:rPr>
+              <w:t>SV: LATE SUBMISSION ASSIGNMENT LIST</w:t>
+            </w:r>
+          </w:p>
+        </w:tc>
+        <w:tc>
+          <w:tcPr>
+            <w:tcW w:w="2268" w:type="dxa"/>
+            <w:vAlign w:val="center"/>
+          </w:tcPr>
+          <w:p>
+            <w:pPr>
+              <w:jc w:val="right"/>
+              <w:rPr>
+                <w:rFonts w:ascii="Trebuchet MS" w:hAnsi="Trebuchet MS" w:cs="Arial"/>
+                <w:b/>
+                <w:sz w:val="24"/>
+                <w:szCs w:val="24"/>
+              </w:rPr>
+            </w:pPr>
+            <w:r>
+              <w:rPr>
+                <w:rFonts w:ascii="Trebuchet MS" w:hAnsi="Trebuchet MS" w:cs="Arial"/>
+                <w:b/>
+                <w:sz w:val="24"/>
+                <w:szCs w:val="24"/>
+              </w:rPr>
+              <w:t>143</w:t>
+            </w:r>
+          </w:p>
+        </w:tc>
+      </w:tr>
+      <w:tr>
+        <w:trPr>
+          <w:trHeight w:val="432"/>
+        </w:trPr>
+        <w:tc>
+          <w:tcPr>
+            <w:tcW w:w="7308" w:type="dxa"/>
+            <w:vAlign w:val="center"/>
+          </w:tcPr>
+          <w:p>
+            <w:pPr>
+              <w:rPr>
+                <w:rFonts w:ascii="Trebuchet MS" w:hAnsi="Trebuchet MS" w:cs="Arial"/>
+                <w:b/>
+                <w:color w:val="0000FF"/>
+                <w:sz w:val="24"/>
+                <w:szCs w:val="24"/>
+                <w:u w:val="single"/>
+              </w:rPr>
+            </w:pPr>
+            <w:r>
+              <w:rPr>
+                <w:rFonts w:ascii="Trebuchet MS" w:hAnsi="Trebuchet MS" w:cs="Arial"/>
+                <w:b/>
+                <w:color w:val="0000FF"/>
+                <w:sz w:val="24"/>
+                <w:szCs w:val="24"/>
+                <w:u w:val="single"/>
+              </w:rPr>
+              <w:t>SV: VIEW DETAILS AND SUBMIT LATE SUBMISSION</w:t>
+            </w:r>
+          </w:p>
+        </w:tc>
+        <w:tc>
+          <w:tcPr>
+            <w:tcW w:w="2268" w:type="dxa"/>
+            <w:vAlign w:val="center"/>
+          </w:tcPr>
+          <w:p>
+            <w:pPr>
+              <w:jc w:val="right"/>
+              <w:rPr>
+                <w:rFonts w:ascii="Trebuchet MS" w:hAnsi="Trebuchet MS" w:cs="Arial"/>
+                <w:b/>
+                <w:sz w:val="24"/>
+                <w:szCs w:val="24"/>
+              </w:rPr>
+            </w:pPr>
+            <w:r>
+              <w:rPr>
+                <w:rFonts w:ascii="Trebuchet MS" w:hAnsi="Trebuchet MS" w:cs="Arial"/>
+                <w:b/>
+                <w:sz w:val="24"/>
+                <w:szCs w:val="24"/>
+              </w:rPr>
+              <w:t>145</w:t>
+            </w:r>
+          </w:p>
+        </w:tc>
+      </w:tr>
+      <w:tr>
+        <w:trPr>
+          <w:trHeight w:val="432"/>
+        </w:trPr>
+        <w:tc>
+          <w:tcPr>
+            <w:tcW w:w="7308" w:type="dxa"/>
+            <w:vAlign w:val="center"/>
+          </w:tcPr>
+          <w:p>
+            <w:pPr>
+              <w:rPr>
+                <w:rFonts w:ascii="Trebuchet MS" w:hAnsi="Trebuchet MS" w:cs="Arial"/>
+                <w:b/>
+                <w:color w:val="0000FF"/>
+                <w:sz w:val="24"/>
+                <w:szCs w:val="24"/>
+                <w:u w:val="single"/>
+              </w:rPr>
+            </w:pPr>
+            <w:r>
+              <w:rPr>
+                <w:rFonts w:ascii="Trebuchet MS" w:hAnsi="Trebuchet MS" w:cs="Arial"/>
+                <w:b/>
+                <w:color w:val="0000FF"/>
+                <w:sz w:val="24"/>
+                <w:szCs w:val="24"/>
+                <w:u w:val="single"/>
+              </w:rPr>
+              <w:t>SV: LATE ASSIGNMENT LIST CONFIRMATION</w:t>
+            </w:r>
+          </w:p>
+        </w:tc>
+        <w:tc>
+          <w:tcPr>
+            <w:tcW w:w="2268" w:type="dxa"/>
+            <w:vAlign w:val="center"/>
+          </w:tcPr>
+          <w:p>
+            <w:pPr>
+              <w:jc w:val="right"/>
+              <w:rPr>
+                <w:rFonts w:ascii="Trebuchet MS" w:hAnsi="Trebuchet MS" w:cs="Arial"/>
+                <w:b/>
+                <w:sz w:val="24"/>
+                <w:szCs w:val="24"/>
+              </w:rPr>
+            </w:pPr>
+            <w:r>
+              <w:rPr>
+                <w:rFonts w:ascii="Trebuchet MS" w:hAnsi="Trebuchet MS" w:cs="Arial"/>
+                <w:b/>
+                <w:sz w:val="24"/>
+                <w:szCs w:val="24"/>
+              </w:rPr>
+              <w:t>147</w:t>
+            </w:r>
+          </w:p>
+        </w:tc>
+      </w:tr>
+      <w:tr>
+        <w:trPr>
+          <w:trHeight w:val="432"/>
+        </w:trPr>
+        <w:tc>
+          <w:tcPr>
+            <w:tcW w:w="7308" w:type="dxa"/>
+            <w:vAlign w:val="center"/>
+          </w:tcPr>
+          <w:p>
+            <w:pPr>
+              <w:rPr>
+                <w:rFonts w:ascii="Trebuchet MS" w:hAnsi="Trebuchet MS" w:cs="Arial"/>
+                <w:b/>
+                <w:color w:val="0000FF"/>
+                <w:sz w:val="24"/>
+                <w:szCs w:val="24"/>
+                <w:u w:val="single"/>
+              </w:rPr>
+            </w:pPr>
+            <w:r>
+              <w:rPr>
+                <w:rFonts w:ascii="Trebuchet MS" w:hAnsi="Trebuchet MS" w:cs="Arial"/>
+                <w:b/>
+                <w:color w:val="0000FF"/>
+                <w:sz w:val="24"/>
+                <w:szCs w:val="24"/>
+                <w:u w:val="single"/>
+              </w:rPr>
+              <w:t>SV: VIEW SUBMISSION-LATE SUBMISSION</w:t>
+            </w:r>
+          </w:p>
+        </w:tc>
+        <w:tc>
+          <w:tcPr>
+            <w:tcW w:w="2268" w:type="dxa"/>
+            <w:vAlign w:val="center"/>
+          </w:tcPr>
+          <w:p>
+            <w:pPr>
+              <w:jc w:val="right"/>
+              <w:rPr>
+                <w:rFonts w:ascii="Trebuchet MS" w:hAnsi="Trebuchet MS" w:cs="Arial"/>
+                <w:b/>
+                <w:sz w:val="24"/>
+                <w:szCs w:val="24"/>
+              </w:rPr>
+            </w:pPr>
+            <w:r>
+              <w:rPr>
+                <w:rFonts w:ascii="Trebuchet MS" w:hAnsi="Trebuchet MS" w:cs="Arial"/>
+                <w:b/>
+                <w:sz w:val="24"/>
+                <w:szCs w:val="24"/>
+              </w:rPr>
+              <w:t>149</w:t>
             </w:r>
           </w:p>
         </w:tc>

</xml_diff>

<commit_message>
ONC-2247, ONC-2246, ONC-2245, ONC-2244, ONC-2249 Updating design for View Student's Submission
git-svn-id: https://source.sakaiproject.org/contrib/assignment2/trunk@65083 fdecad78-55fc-0310-b1b2-d7d25cf747c9
</commit_message>
<xml_diff>
--- a/docs/design/A2_TOC.docx
+++ b/docs/design/A2_TOC.docx
@@ -1540,16 +1540,7 @@
                 <w:sz w:val="24"/>
                 <w:szCs w:val="24"/>
               </w:rPr>
-              <w:t>6</w:t>
-            </w:r>
-            <w:r>
-              <w:rPr>
-                <w:rFonts w:ascii="Trebuchet MS" w:hAnsi="Trebuchet MS" w:cs="Arial"/>
-                <w:b/>
-                <w:sz w:val="24"/>
-                <w:szCs w:val="24"/>
-              </w:rPr>
-              <w:t>8</w:t>
+              <w:t>67</w:t>
             </w:r>
           </w:p>
         </w:tc>
@@ -1609,7 +1600,7 @@
                 <w:sz w:val="24"/>
                 <w:szCs w:val="24"/>
               </w:rPr>
-              <w:t>70</w:t>
+              <w:t>69</w:t>
             </w:r>
           </w:p>
         </w:tc>
@@ -1680,16 +1671,7 @@
                 <w:sz w:val="24"/>
                 <w:szCs w:val="24"/>
               </w:rPr>
-              <w:t>7</w:t>
-            </w:r>
-            <w:r>
-              <w:rPr>
-                <w:rFonts w:ascii="Trebuchet MS" w:hAnsi="Trebuchet MS" w:cs="Arial"/>
-                <w:b/>
-                <w:sz w:val="24"/>
-                <w:szCs w:val="24"/>
-              </w:rPr>
-              <w:t>3</w:t>
+              <w:t>72</w:t>
             </w:r>
           </w:p>
         </w:tc>
@@ -1749,16 +1731,7 @@
                 <w:sz w:val="24"/>
                 <w:szCs w:val="24"/>
               </w:rPr>
-              <w:t>7</w:t>
-            </w:r>
-            <w:r>
-              <w:rPr>
-                <w:rFonts w:ascii="Trebuchet MS" w:hAnsi="Trebuchet MS" w:cs="Arial"/>
-                <w:b/>
-                <w:sz w:val="24"/>
-                <w:szCs w:val="24"/>
-              </w:rPr>
-              <w:t>5</w:t>
+              <w:t>74</w:t>
             </w:r>
           </w:p>
         </w:tc>
@@ -1818,16 +1791,7 @@
                 <w:sz w:val="24"/>
                 <w:szCs w:val="24"/>
               </w:rPr>
-              <w:t>7</w:t>
-            </w:r>
-            <w:r>
-              <w:rPr>
-                <w:rFonts w:ascii="Trebuchet MS" w:hAnsi="Trebuchet MS" w:cs="Arial"/>
-                <w:b/>
-                <w:sz w:val="24"/>
-                <w:szCs w:val="24"/>
-              </w:rPr>
-              <w:t>7</w:t>
+              <w:t>76</w:t>
             </w:r>
           </w:p>
         </w:tc>
@@ -1887,16 +1851,7 @@
                 <w:sz w:val="24"/>
                 <w:szCs w:val="24"/>
               </w:rPr>
-              <w:t>7</w:t>
-            </w:r>
-            <w:r>
-              <w:rPr>
-                <w:rFonts w:ascii="Trebuchet MS" w:hAnsi="Trebuchet MS" w:cs="Arial"/>
-                <w:b/>
-                <w:sz w:val="24"/>
-                <w:szCs w:val="24"/>
-              </w:rPr>
-              <w:t>9</w:t>
+              <w:t>78</w:t>
             </w:r>
           </w:p>
         </w:tc>
@@ -1956,7 +1911,7 @@
                 <w:sz w:val="24"/>
                 <w:szCs w:val="24"/>
               </w:rPr>
-              <w:t>80</w:t>
+              <w:t>79</w:t>
             </w:r>
           </w:p>
         </w:tc>
@@ -2016,16 +1971,7 @@
                 <w:sz w:val="24"/>
                 <w:szCs w:val="24"/>
               </w:rPr>
-              <w:t>8</w:t>
-            </w:r>
-            <w:r>
-              <w:rPr>
-                <w:rFonts w:ascii="Trebuchet MS" w:hAnsi="Trebuchet MS" w:cs="Arial"/>
-                <w:b/>
-                <w:sz w:val="24"/>
-                <w:szCs w:val="24"/>
-              </w:rPr>
-              <w:t>4</w:t>
+              <w:t>83</w:t>
             </w:r>
           </w:p>
         </w:tc>
@@ -2085,16 +2031,7 @@
                 <w:sz w:val="24"/>
                 <w:szCs w:val="24"/>
               </w:rPr>
-              <w:t>8</w:t>
-            </w:r>
-            <w:r>
-              <w:rPr>
-                <w:rFonts w:ascii="Trebuchet MS" w:hAnsi="Trebuchet MS" w:cs="Arial"/>
-                <w:b/>
-                <w:sz w:val="24"/>
-                <w:szCs w:val="24"/>
-              </w:rPr>
-              <w:t>6</w:t>
+              <w:t>85</w:t>
             </w:r>
           </w:p>
         </w:tc>
@@ -2154,16 +2091,7 @@
                 <w:sz w:val="24"/>
                 <w:szCs w:val="24"/>
               </w:rPr>
-              <w:t>8</w:t>
-            </w:r>
-            <w:r>
-              <w:rPr>
-                <w:rFonts w:ascii="Trebuchet MS" w:hAnsi="Trebuchet MS" w:cs="Arial"/>
-                <w:b/>
-                <w:sz w:val="24"/>
-                <w:szCs w:val="24"/>
-              </w:rPr>
-              <w:t>7</w:t>
+              <w:t>86</w:t>
             </w:r>
           </w:p>
         </w:tc>
@@ -2223,16 +2151,7 @@
                 <w:sz w:val="24"/>
                 <w:szCs w:val="24"/>
               </w:rPr>
-              <w:t>9</w:t>
-            </w:r>
-            <w:r>
-              <w:rPr>
-                <w:rFonts w:ascii="Trebuchet MS" w:hAnsi="Trebuchet MS" w:cs="Arial"/>
-                <w:b/>
-                <w:sz w:val="24"/>
-                <w:szCs w:val="24"/>
-              </w:rPr>
-              <w:t>5</w:t>
+              <w:t>94</w:t>
             </w:r>
           </w:p>
         </w:tc>
@@ -2292,16 +2211,7 @@
                 <w:sz w:val="24"/>
                 <w:szCs w:val="24"/>
               </w:rPr>
-              <w:t>9</w:t>
-            </w:r>
-            <w:r>
-              <w:rPr>
-                <w:rFonts w:ascii="Trebuchet MS" w:hAnsi="Trebuchet MS" w:cs="Arial"/>
-                <w:b/>
-                <w:sz w:val="24"/>
-                <w:szCs w:val="24"/>
-              </w:rPr>
-              <w:t>7</w:t>
+              <w:t>96</w:t>
             </w:r>
           </w:p>
         </w:tc>
@@ -2361,7 +2271,7 @@
                 <w:sz w:val="24"/>
                 <w:szCs w:val="24"/>
               </w:rPr>
-              <w:t>100</w:t>
+              <w:t>99</w:t>
             </w:r>
           </w:p>
         </w:tc>
@@ -2421,16 +2331,7 @@
                 <w:sz w:val="24"/>
                 <w:szCs w:val="24"/>
               </w:rPr>
-              <w:t>10</w:t>
-            </w:r>
-            <w:r>
-              <w:rPr>
-                <w:rFonts w:ascii="Trebuchet MS" w:hAnsi="Trebuchet MS" w:cs="Arial"/>
-                <w:b/>
-                <w:sz w:val="24"/>
-                <w:szCs w:val="24"/>
-              </w:rPr>
-              <w:t>2</w:t>
+              <w:t>101</w:t>
             </w:r>
           </w:p>
         </w:tc>
@@ -2501,16 +2402,7 @@
                 <w:sz w:val="24"/>
                 <w:szCs w:val="24"/>
               </w:rPr>
-              <w:t>10</w:t>
-            </w:r>
-            <w:r>
-              <w:rPr>
-                <w:rFonts w:ascii="Trebuchet MS" w:hAnsi="Trebuchet MS" w:cs="Arial"/>
-                <w:b/>
-                <w:sz w:val="24"/>
-                <w:szCs w:val="24"/>
-              </w:rPr>
-              <w:t>5</w:t>
+              <w:t>104</w:t>
             </w:r>
           </w:p>
         </w:tc>
@@ -2570,16 +2462,7 @@
                 <w:sz w:val="24"/>
                 <w:szCs w:val="24"/>
               </w:rPr>
-              <w:t>10</w:t>
-            </w:r>
-            <w:r>
-              <w:rPr>
-                <w:rFonts w:ascii="Trebuchet MS" w:hAnsi="Trebuchet MS" w:cs="Arial"/>
-                <w:b/>
-                <w:sz w:val="24"/>
-                <w:szCs w:val="24"/>
-              </w:rPr>
-              <w:t>8</w:t>
+              <w:t>107</w:t>
             </w:r>
           </w:p>
         </w:tc>
@@ -2639,25 +2522,7 @@
                 <w:sz w:val="24"/>
                 <w:szCs w:val="24"/>
               </w:rPr>
-              <w:t>1</w:t>
-            </w:r>
-            <w:r>
-              <w:rPr>
-                <w:rFonts w:ascii="Trebuchet MS" w:hAnsi="Trebuchet MS" w:cs="Arial"/>
-                <w:b/>
-                <w:sz w:val="24"/>
-                <w:szCs w:val="24"/>
-              </w:rPr>
-              <w:t>1</w:t>
-            </w:r>
-            <w:r>
-              <w:rPr>
-                <w:rFonts w:ascii="Trebuchet MS" w:hAnsi="Trebuchet MS" w:cs="Arial"/>
-                <w:b/>
-                <w:sz w:val="24"/>
-                <w:szCs w:val="24"/>
-              </w:rPr>
-              <w:t>2</w:t>
+              <w:t>111</w:t>
             </w:r>
           </w:p>
         </w:tc>
@@ -2717,16 +2582,7 @@
                 <w:sz w:val="24"/>
                 <w:szCs w:val="24"/>
               </w:rPr>
-              <w:t>1</w:t>
-            </w:r>
-            <w:r>
-              <w:rPr>
-                <w:rFonts w:ascii="Trebuchet MS" w:hAnsi="Trebuchet MS" w:cs="Arial"/>
-                <w:b/>
-                <w:sz w:val="24"/>
-                <w:szCs w:val="24"/>
-              </w:rPr>
-              <w:t>21</w:t>
+              <w:t>120</w:t>
             </w:r>
           </w:p>
         </w:tc>
@@ -2786,25 +2642,7 @@
                 <w:sz w:val="24"/>
                 <w:szCs w:val="24"/>
               </w:rPr>
-              <w:t>1</w:t>
-            </w:r>
-            <w:r>
-              <w:rPr>
-                <w:rFonts w:ascii="Trebuchet MS" w:hAnsi="Trebuchet MS" w:cs="Arial"/>
-                <w:b/>
-                <w:sz w:val="24"/>
-                <w:szCs w:val="24"/>
-              </w:rPr>
-              <w:t>2</w:t>
-            </w:r>
-            <w:r>
-              <w:rPr>
-                <w:rFonts w:ascii="Trebuchet MS" w:hAnsi="Trebuchet MS" w:cs="Arial"/>
-                <w:b/>
-                <w:sz w:val="24"/>
-                <w:szCs w:val="24"/>
-              </w:rPr>
-              <w:t>4</w:t>
+              <w:t>123</w:t>
             </w:r>
           </w:p>
         </w:tc>
@@ -2864,25 +2702,7 @@
                 <w:sz w:val="24"/>
                 <w:szCs w:val="24"/>
               </w:rPr>
-              <w:t>1</w:t>
-            </w:r>
-            <w:r>
-              <w:rPr>
-                <w:rFonts w:ascii="Trebuchet MS" w:hAnsi="Trebuchet MS" w:cs="Arial"/>
-                <w:b/>
-                <w:sz w:val="24"/>
-                <w:szCs w:val="24"/>
-              </w:rPr>
-              <w:t>2</w:t>
-            </w:r>
-            <w:r>
-              <w:rPr>
-                <w:rFonts w:ascii="Trebuchet MS" w:hAnsi="Trebuchet MS" w:cs="Arial"/>
-                <w:b/>
-                <w:sz w:val="24"/>
-                <w:szCs w:val="24"/>
-              </w:rPr>
-              <w:t>6</w:t>
+              <w:t>125</w:t>
             </w:r>
           </w:p>
         </w:tc>
@@ -2942,16 +2762,7 @@
                 <w:sz w:val="24"/>
                 <w:szCs w:val="24"/>
               </w:rPr>
-              <w:t>1</w:t>
-            </w:r>
-            <w:r>
-              <w:rPr>
-                <w:rFonts w:ascii="Trebuchet MS" w:hAnsi="Trebuchet MS" w:cs="Arial"/>
-                <w:b/>
-                <w:sz w:val="24"/>
-                <w:szCs w:val="24"/>
-              </w:rPr>
-              <w:t>30</w:t>
+              <w:t>129</w:t>
             </w:r>
           </w:p>
         </w:tc>
@@ -3011,25 +2822,7 @@
                 <w:sz w:val="24"/>
                 <w:szCs w:val="24"/>
               </w:rPr>
-              <w:t>1</w:t>
-            </w:r>
-            <w:r>
-              <w:rPr>
-                <w:rFonts w:ascii="Trebuchet MS" w:hAnsi="Trebuchet MS" w:cs="Arial"/>
-                <w:b/>
-                <w:sz w:val="24"/>
-                <w:szCs w:val="24"/>
-              </w:rPr>
-              <w:t>3</w:t>
-            </w:r>
-            <w:r>
-              <w:rPr>
-                <w:rFonts w:ascii="Trebuchet MS" w:hAnsi="Trebuchet MS" w:cs="Arial"/>
-                <w:b/>
-                <w:sz w:val="24"/>
-                <w:szCs w:val="24"/>
-              </w:rPr>
-              <w:t>4</w:t>
+              <w:t>133</w:t>
             </w:r>
           </w:p>
         </w:tc>
@@ -3089,16 +2882,7 @@
                 <w:sz w:val="24"/>
                 <w:szCs w:val="24"/>
               </w:rPr>
-              <w:t>13</w:t>
-            </w:r>
-            <w:r>
-              <w:rPr>
-                <w:rFonts w:ascii="Trebuchet MS" w:hAnsi="Trebuchet MS" w:cs="Arial"/>
-                <w:b/>
-                <w:sz w:val="24"/>
-                <w:szCs w:val="24"/>
-              </w:rPr>
-              <w:t>6</w:t>
+              <w:t>135</w:t>
             </w:r>
           </w:p>
         </w:tc>
@@ -3158,25 +2942,7 @@
                 <w:sz w:val="24"/>
                 <w:szCs w:val="24"/>
               </w:rPr>
-              <w:t>1</w:t>
-            </w:r>
-            <w:r>
-              <w:rPr>
-                <w:rFonts w:ascii="Trebuchet MS" w:hAnsi="Trebuchet MS" w:cs="Arial"/>
-                <w:b/>
-                <w:sz w:val="24"/>
-                <w:szCs w:val="24"/>
-              </w:rPr>
-              <w:t>3</w:t>
-            </w:r>
-            <w:r>
-              <w:rPr>
-                <w:rFonts w:ascii="Trebuchet MS" w:hAnsi="Trebuchet MS" w:cs="Arial"/>
-                <w:b/>
-                <w:sz w:val="24"/>
-                <w:szCs w:val="24"/>
-              </w:rPr>
-              <w:t>7</w:t>
+              <w:t>136</w:t>
             </w:r>
           </w:p>
         </w:tc>
@@ -3236,16 +3002,7 @@
                 <w:sz w:val="24"/>
                 <w:szCs w:val="24"/>
               </w:rPr>
-              <w:t>13</w:t>
-            </w:r>
-            <w:r>
-              <w:rPr>
-                <w:rFonts w:ascii="Trebuchet MS" w:hAnsi="Trebuchet MS" w:cs="Arial"/>
-                <w:b/>
-                <w:sz w:val="24"/>
-                <w:szCs w:val="24"/>
-              </w:rPr>
-              <w:t>8</w:t>
+              <w:t>137</w:t>
             </w:r>
           </w:p>
         </w:tc>
@@ -3305,16 +3062,7 @@
                 <w:sz w:val="24"/>
                 <w:szCs w:val="24"/>
               </w:rPr>
-              <w:t>1</w:t>
-            </w:r>
-            <w:r>
-              <w:rPr>
-                <w:rFonts w:ascii="Trebuchet MS" w:hAnsi="Trebuchet MS" w:cs="Arial"/>
-                <w:b/>
-                <w:sz w:val="24"/>
-                <w:szCs w:val="24"/>
-              </w:rPr>
-              <w:t>40</w:t>
+              <w:t>139</w:t>
             </w:r>
           </w:p>
         </w:tc>
@@ -3374,25 +3122,7 @@
                 <w:sz w:val="24"/>
                 <w:szCs w:val="24"/>
               </w:rPr>
-              <w:t>1</w:t>
-            </w:r>
-            <w:r>
-              <w:rPr>
-                <w:rFonts w:ascii="Trebuchet MS" w:hAnsi="Trebuchet MS" w:cs="Arial"/>
-                <w:b/>
-                <w:sz w:val="24"/>
-                <w:szCs w:val="24"/>
-              </w:rPr>
-              <w:t>4</w:t>
-            </w:r>
-            <w:r>
-              <w:rPr>
-                <w:rFonts w:ascii="Trebuchet MS" w:hAnsi="Trebuchet MS" w:cs="Arial"/>
-                <w:b/>
-                <w:sz w:val="24"/>
-                <w:szCs w:val="24"/>
-              </w:rPr>
-              <w:t>2</w:t>
+              <w:t>141</w:t>
             </w:r>
           </w:p>
         </w:tc>
@@ -3452,25 +3182,7 @@
                 <w:sz w:val="24"/>
                 <w:szCs w:val="24"/>
               </w:rPr>
-              <w:t>1</w:t>
-            </w:r>
-            <w:r>
-              <w:rPr>
-                <w:rFonts w:ascii="Trebuchet MS" w:hAnsi="Trebuchet MS" w:cs="Arial"/>
-                <w:b/>
-                <w:sz w:val="24"/>
-                <w:szCs w:val="24"/>
-              </w:rPr>
-              <w:t>4</w:t>
-            </w:r>
-            <w:r>
-              <w:rPr>
-                <w:rFonts w:ascii="Trebuchet MS" w:hAnsi="Trebuchet MS" w:cs="Arial"/>
-                <w:b/>
-                <w:sz w:val="24"/>
-                <w:szCs w:val="24"/>
-              </w:rPr>
-              <w:t>4</w:t>
+              <w:t>143</w:t>
             </w:r>
           </w:p>
         </w:tc>
@@ -3530,16 +3242,7 @@
                 <w:sz w:val="24"/>
                 <w:szCs w:val="24"/>
               </w:rPr>
-              <w:t>14</w:t>
-            </w:r>
-            <w:r>
-              <w:rPr>
-                <w:rFonts w:ascii="Trebuchet MS" w:hAnsi="Trebuchet MS" w:cs="Arial"/>
-                <w:b/>
-                <w:sz w:val="24"/>
-                <w:szCs w:val="24"/>
-              </w:rPr>
-              <w:t>6</w:t>
+              <w:t>145</w:t>
             </w:r>
           </w:p>
         </w:tc>

</xml_diff>

<commit_message>
ONC-2251 Design for Assignment List / Users did not understand that 'Sorted by' options only affect their personal view
git-svn-id: https://source.sakaiproject.org/contrib/assignment2/trunk@65138 fdecad78-55fc-0310-b1b2-d7d25cf747c9
</commit_message>
<xml_diff>
--- a/docs/design/A2_TOC.docx
+++ b/docs/design/A2_TOC.docx
@@ -204,6 +204,66 @@
                 <w:szCs w:val="24"/>
                 <w:u w:val="single"/>
               </w:rPr>
+              <w:t>REORDER STUDENT VIEW</w:t>
+            </w:r>
+          </w:p>
+        </w:tc>
+        <w:tc>
+          <w:tcPr>
+            <w:tcW w:w="2268" w:type="dxa"/>
+            <w:vAlign w:val="center"/>
+          </w:tcPr>
+          <w:p>
+            <w:pPr>
+              <w:jc w:val="right"/>
+              <w:rPr>
+                <w:rFonts w:ascii="Trebuchet MS" w:hAnsi="Trebuchet MS" w:cs="Arial"/>
+                <w:b/>
+                <w:sz w:val="24"/>
+                <w:szCs w:val="24"/>
+              </w:rPr>
+            </w:pPr>
+            <w:r>
+              <w:rPr>
+                <w:rFonts w:ascii="Trebuchet MS" w:hAnsi="Trebuchet MS" w:cs="Arial"/>
+                <w:b/>
+                <w:sz w:val="24"/>
+                <w:szCs w:val="24"/>
+              </w:rPr>
+              <w:t>6</w:t>
+            </w:r>
+          </w:p>
+        </w:tc>
+      </w:tr>
+      <w:tr>
+        <w:trPr>
+          <w:trHeight w:val="432"/>
+        </w:trPr>
+        <w:tc>
+          <w:tcPr>
+            <w:tcW w:w="7308" w:type="dxa"/>
+            <w:vAlign w:val="center"/>
+          </w:tcPr>
+          <w:p>
+            <w:pPr>
+              <w:rPr>
+                <w:rFonts w:ascii="Trebuchet MS" w:hAnsi="Trebuchet MS" w:cs="Arial"/>
+                <w:b/>
+                <w:color w:val="0000FF"/>
+                <w:sz w:val="24"/>
+                <w:szCs w:val="24"/>
+                <w:u w:val="single"/>
+              </w:rPr>
+            </w:pPr>
+            <w:r>
+              <w:rPr>
+                <w:rFonts w:ascii="Trebuchet MS" w:hAnsi="Trebuchet MS" w:cs="Arial"/>
+                <w:b/>
+                <w:color w:val="0000FF"/>
+                <w:sz w:val="24"/>
+                <w:szCs w:val="24"/>
+                <w:u w:val="single"/>
+              </w:rPr>
               <w:t xml:space="preserve">AL: </w:t>
             </w:r>
             <w:r>
@@ -241,7 +301,7 @@
                 <w:sz w:val="24"/>
                 <w:szCs w:val="24"/>
               </w:rPr>
-              <w:t>7</w:t>
+              <w:t>8</w:t>
             </w:r>
           </w:p>
         </w:tc>
@@ -301,16 +361,7 @@
                 <w:sz w:val="24"/>
                 <w:szCs w:val="24"/>
               </w:rPr>
-              <w:t>1</w:t>
-            </w:r>
-            <w:r>
-              <w:rPr>
-                <w:rFonts w:ascii="Trebuchet MS" w:hAnsi="Trebuchet MS" w:cs="Arial"/>
-                <w:b/>
-                <w:sz w:val="24"/>
-                <w:szCs w:val="24"/>
-              </w:rPr>
-              <w:t>0</w:t>
+              <w:t>11</w:t>
             </w:r>
           </w:p>
         </w:tc>
@@ -370,16 +421,7 @@
                 <w:sz w:val="24"/>
                 <w:szCs w:val="24"/>
               </w:rPr>
-              <w:t>1</w:t>
-            </w:r>
-            <w:r>
-              <w:rPr>
-                <w:rFonts w:ascii="Trebuchet MS" w:hAnsi="Trebuchet MS" w:cs="Arial"/>
-                <w:b/>
-                <w:sz w:val="24"/>
-                <w:szCs w:val="24"/>
-              </w:rPr>
-              <w:t>2</w:t>
+              <w:t>13</w:t>
             </w:r>
           </w:p>
         </w:tc>
@@ -439,16 +481,7 @@
                 <w:sz w:val="24"/>
                 <w:szCs w:val="24"/>
               </w:rPr>
-              <w:t>2</w:t>
-            </w:r>
-            <w:r>
-              <w:rPr>
-                <w:rFonts w:ascii="Trebuchet MS" w:hAnsi="Trebuchet MS" w:cs="Arial"/>
-                <w:b/>
-                <w:sz w:val="24"/>
-                <w:szCs w:val="24"/>
-              </w:rPr>
-              <w:t>4</w:t>
+              <w:t>25</w:t>
             </w:r>
           </w:p>
         </w:tc>
@@ -508,16 +541,7 @@
                 <w:sz w:val="24"/>
                 <w:szCs w:val="24"/>
               </w:rPr>
-              <w:t>2</w:t>
-            </w:r>
-            <w:r>
-              <w:rPr>
-                <w:rFonts w:ascii="Trebuchet MS" w:hAnsi="Trebuchet MS" w:cs="Arial"/>
-                <w:b/>
-                <w:sz w:val="24"/>
-                <w:szCs w:val="24"/>
-              </w:rPr>
-              <w:t>8</w:t>
+              <w:t>29</w:t>
             </w:r>
           </w:p>
         </w:tc>
@@ -577,7 +601,7 @@
                 <w:sz w:val="24"/>
                 <w:szCs w:val="24"/>
               </w:rPr>
-              <w:t>30</w:t>
+              <w:t>31</w:t>
             </w:r>
           </w:p>
         </w:tc>
@@ -637,16 +661,7 @@
                 <w:sz w:val="24"/>
                 <w:szCs w:val="24"/>
               </w:rPr>
-              <w:t>3</w:t>
-            </w:r>
-            <w:r>
-              <w:rPr>
-                <w:rFonts w:ascii="Trebuchet MS" w:hAnsi="Trebuchet MS" w:cs="Arial"/>
-                <w:b/>
-                <w:sz w:val="24"/>
-                <w:szCs w:val="24"/>
-              </w:rPr>
-              <w:t>2</w:t>
+              <w:t>33</w:t>
             </w:r>
           </w:p>
         </w:tc>
@@ -706,16 +721,7 @@
                 <w:sz w:val="24"/>
                 <w:szCs w:val="24"/>
               </w:rPr>
-              <w:t>3</w:t>
-            </w:r>
-            <w:r>
-              <w:rPr>
-                <w:rFonts w:ascii="Trebuchet MS" w:hAnsi="Trebuchet MS" w:cs="Arial"/>
-                <w:b/>
-                <w:sz w:val="24"/>
-                <w:szCs w:val="24"/>
-              </w:rPr>
-              <w:t>3</w:t>
+              <w:t>34</w:t>
             </w:r>
           </w:p>
         </w:tc>
@@ -775,16 +781,7 @@
                 <w:sz w:val="24"/>
                 <w:szCs w:val="24"/>
               </w:rPr>
-              <w:t>3</w:t>
-            </w:r>
-            <w:r>
-              <w:rPr>
-                <w:rFonts w:ascii="Trebuchet MS" w:hAnsi="Trebuchet MS" w:cs="Arial"/>
-                <w:b/>
-                <w:sz w:val="24"/>
-                <w:szCs w:val="24"/>
-              </w:rPr>
-              <w:t>7</w:t>
+              <w:t>38</w:t>
             </w:r>
           </w:p>
         </w:tc>
@@ -844,16 +841,7 @@
                 <w:sz w:val="24"/>
                 <w:szCs w:val="24"/>
               </w:rPr>
-              <w:t>3</w:t>
-            </w:r>
-            <w:r>
-              <w:rPr>
-                <w:rFonts w:ascii="Trebuchet MS" w:hAnsi="Trebuchet MS" w:cs="Arial"/>
-                <w:b/>
-                <w:sz w:val="24"/>
-                <w:szCs w:val="24"/>
-              </w:rPr>
-              <w:t>8</w:t>
+              <w:t>39</w:t>
             </w:r>
           </w:p>
         </w:tc>
@@ -913,7 +901,7 @@
                 <w:sz w:val="24"/>
                 <w:szCs w:val="24"/>
               </w:rPr>
-              <w:t>41</w:t>
+              <w:t>42</w:t>
             </w:r>
           </w:p>
         </w:tc>
@@ -973,16 +961,7 @@
                 <w:sz w:val="24"/>
                 <w:szCs w:val="24"/>
               </w:rPr>
-              <w:t>4</w:t>
-            </w:r>
-            <w:r>
-              <w:rPr>
-                <w:rFonts w:ascii="Trebuchet MS" w:hAnsi="Trebuchet MS" w:cs="Arial"/>
-                <w:b/>
-                <w:sz w:val="24"/>
-                <w:szCs w:val="24"/>
-              </w:rPr>
-              <w:t>2</w:t>
+              <w:t>43</w:t>
             </w:r>
           </w:p>
         </w:tc>
@@ -1042,16 +1021,7 @@
                 <w:sz w:val="24"/>
                 <w:szCs w:val="24"/>
               </w:rPr>
-              <w:t>4</w:t>
-            </w:r>
-            <w:r>
-              <w:rPr>
-                <w:rFonts w:ascii="Trebuchet MS" w:hAnsi="Trebuchet MS" w:cs="Arial"/>
-                <w:b/>
-                <w:sz w:val="24"/>
-                <w:szCs w:val="24"/>
-              </w:rPr>
-              <w:t>3</w:t>
+              <w:t>44</w:t>
             </w:r>
           </w:p>
         </w:tc>
@@ -1122,7 +1092,7 @@
                 <w:sz w:val="24"/>
                 <w:szCs w:val="24"/>
               </w:rPr>
-              <w:t>50</w:t>
+              <w:t>51</w:t>
             </w:r>
           </w:p>
         </w:tc>
@@ -1193,16 +1163,7 @@
                 <w:sz w:val="24"/>
                 <w:szCs w:val="24"/>
               </w:rPr>
-              <w:t>5</w:t>
-            </w:r>
-            <w:r>
-              <w:rPr>
-                <w:rFonts w:ascii="Trebuchet MS" w:hAnsi="Trebuchet MS" w:cs="Arial"/>
-                <w:b/>
-                <w:sz w:val="24"/>
-                <w:szCs w:val="24"/>
-              </w:rPr>
-              <w:t>2</w:t>
+              <w:t>53</w:t>
             </w:r>
           </w:p>
         </w:tc>
@@ -1262,16 +1223,7 @@
                 <w:sz w:val="24"/>
                 <w:szCs w:val="24"/>
               </w:rPr>
-              <w:t>5</w:t>
-            </w:r>
-            <w:r>
-              <w:rPr>
-                <w:rFonts w:ascii="Trebuchet MS" w:hAnsi="Trebuchet MS" w:cs="Arial"/>
-                <w:b/>
-                <w:sz w:val="24"/>
-                <w:szCs w:val="24"/>
-              </w:rPr>
-              <w:t>4</w:t>
+              <w:t>55</w:t>
             </w:r>
           </w:p>
         </w:tc>
@@ -1331,16 +1283,7 @@
                 <w:sz w:val="24"/>
                 <w:szCs w:val="24"/>
               </w:rPr>
-              <w:t>5</w:t>
-            </w:r>
-            <w:r>
-              <w:rPr>
-                <w:rFonts w:ascii="Trebuchet MS" w:hAnsi="Trebuchet MS" w:cs="Arial"/>
-                <w:b/>
-                <w:sz w:val="24"/>
-                <w:szCs w:val="24"/>
-              </w:rPr>
-              <w:t>6</w:t>
+              <w:t>57</w:t>
             </w:r>
           </w:p>
         </w:tc>
@@ -1411,16 +1354,7 @@
                 <w:sz w:val="24"/>
                 <w:szCs w:val="24"/>
               </w:rPr>
-              <w:t>5</w:t>
-            </w:r>
-            <w:r>
-              <w:rPr>
-                <w:rFonts w:ascii="Trebuchet MS" w:hAnsi="Trebuchet MS" w:cs="Arial"/>
-                <w:b/>
-                <w:sz w:val="24"/>
-                <w:szCs w:val="24"/>
-              </w:rPr>
-              <w:t>8</w:t>
+              <w:t>59</w:t>
             </w:r>
           </w:p>
         </w:tc>
@@ -1480,7 +1414,7 @@
                 <w:sz w:val="24"/>
                 <w:szCs w:val="24"/>
               </w:rPr>
-              <w:t>60</w:t>
+              <w:t>61</w:t>
             </w:r>
           </w:p>
         </w:tc>
@@ -1540,7 +1474,7 @@
                 <w:sz w:val="24"/>
                 <w:szCs w:val="24"/>
               </w:rPr>
-              <w:t>67</w:t>
+              <w:t>68</w:t>
             </w:r>
           </w:p>
         </w:tc>
@@ -1600,7 +1534,7 @@
                 <w:sz w:val="24"/>
                 <w:szCs w:val="24"/>
               </w:rPr>
-              <w:t>69</w:t>
+              <w:t>70</w:t>
             </w:r>
           </w:p>
         </w:tc>
@@ -1671,7 +1605,7 @@
                 <w:sz w:val="24"/>
                 <w:szCs w:val="24"/>
               </w:rPr>
-              <w:t>72</w:t>
+              <w:t>73</w:t>
             </w:r>
           </w:p>
         </w:tc>
@@ -1731,7 +1665,7 @@
                 <w:sz w:val="24"/>
                 <w:szCs w:val="24"/>
               </w:rPr>
-              <w:t>74</w:t>
+              <w:t>75</w:t>
             </w:r>
           </w:p>
         </w:tc>
@@ -1791,7 +1725,7 @@
                 <w:sz w:val="24"/>
                 <w:szCs w:val="24"/>
               </w:rPr>
-              <w:t>76</w:t>
+              <w:t>77</w:t>
             </w:r>
           </w:p>
         </w:tc>
@@ -1851,7 +1785,7 @@
                 <w:sz w:val="24"/>
                 <w:szCs w:val="24"/>
               </w:rPr>
-              <w:t>78</w:t>
+              <w:t>79</w:t>
             </w:r>
           </w:p>
         </w:tc>
@@ -1911,7 +1845,7 @@
                 <w:sz w:val="24"/>
                 <w:szCs w:val="24"/>
               </w:rPr>
-              <w:t>79</w:t>
+              <w:t>80</w:t>
             </w:r>
           </w:p>
         </w:tc>
@@ -1971,7 +1905,7 @@
                 <w:sz w:val="24"/>
                 <w:szCs w:val="24"/>
               </w:rPr>
-              <w:t>83</w:t>
+              <w:t>84</w:t>
             </w:r>
           </w:p>
         </w:tc>
@@ -2031,7 +1965,7 @@
                 <w:sz w:val="24"/>
                 <w:szCs w:val="24"/>
               </w:rPr>
-              <w:t>85</w:t>
+              <w:t>86</w:t>
             </w:r>
           </w:p>
         </w:tc>
@@ -2091,7 +2025,7 @@
                 <w:sz w:val="24"/>
                 <w:szCs w:val="24"/>
               </w:rPr>
-              <w:t>86</w:t>
+              <w:t>87</w:t>
             </w:r>
           </w:p>
         </w:tc>
@@ -2151,7 +2085,7 @@
                 <w:sz w:val="24"/>
                 <w:szCs w:val="24"/>
               </w:rPr>
-              <w:t>94</w:t>
+              <w:t>95</w:t>
             </w:r>
           </w:p>
         </w:tc>
@@ -2211,7 +2145,7 @@
                 <w:sz w:val="24"/>
                 <w:szCs w:val="24"/>
               </w:rPr>
-              <w:t>96</w:t>
+              <w:t>97</w:t>
             </w:r>
           </w:p>
         </w:tc>
@@ -2271,7 +2205,7 @@
                 <w:sz w:val="24"/>
                 <w:szCs w:val="24"/>
               </w:rPr>
-              <w:t>99</w:t>
+              <w:t>100</w:t>
             </w:r>
           </w:p>
         </w:tc>
@@ -2331,7 +2265,7 @@
                 <w:sz w:val="24"/>
                 <w:szCs w:val="24"/>
               </w:rPr>
-              <w:t>101</w:t>
+              <w:t>102</w:t>
             </w:r>
           </w:p>
         </w:tc>
@@ -2402,7 +2336,7 @@
                 <w:sz w:val="24"/>
                 <w:szCs w:val="24"/>
               </w:rPr>
-              <w:t>104</w:t>
+              <w:t>105</w:t>
             </w:r>
           </w:p>
         </w:tc>
@@ -2462,7 +2396,7 @@
                 <w:sz w:val="24"/>
                 <w:szCs w:val="24"/>
               </w:rPr>
-              <w:t>107</w:t>
+              <w:t>108</w:t>
             </w:r>
           </w:p>
         </w:tc>
@@ -2522,7 +2456,7 @@
                 <w:sz w:val="24"/>
                 <w:szCs w:val="24"/>
               </w:rPr>
-              <w:t>111</w:t>
+              <w:t>112</w:t>
             </w:r>
           </w:p>
         </w:tc>
@@ -2582,7 +2516,7 @@
                 <w:sz w:val="24"/>
                 <w:szCs w:val="24"/>
               </w:rPr>
-              <w:t>120</w:t>
+              <w:t>121</w:t>
             </w:r>
           </w:p>
         </w:tc>
@@ -2642,7 +2576,7 @@
                 <w:sz w:val="24"/>
                 <w:szCs w:val="24"/>
               </w:rPr>
-              <w:t>123</w:t>
+              <w:t>124</w:t>
             </w:r>
           </w:p>
         </w:tc>
@@ -2702,7 +2636,7 @@
                 <w:sz w:val="24"/>
                 <w:szCs w:val="24"/>
               </w:rPr>
-              <w:t>125</w:t>
+              <w:t>126</w:t>
             </w:r>
           </w:p>
         </w:tc>
@@ -2762,7 +2696,7 @@
                 <w:sz w:val="24"/>
                 <w:szCs w:val="24"/>
               </w:rPr>
-              <w:t>129</w:t>
+              <w:t>130</w:t>
             </w:r>
           </w:p>
         </w:tc>
@@ -2822,7 +2756,7 @@
                 <w:sz w:val="24"/>
                 <w:szCs w:val="24"/>
               </w:rPr>
-              <w:t>133</w:t>
+              <w:t>134</w:t>
             </w:r>
           </w:p>
         </w:tc>
@@ -2882,7 +2816,7 @@
                 <w:sz w:val="24"/>
                 <w:szCs w:val="24"/>
               </w:rPr>
-              <w:t>135</w:t>
+              <w:t>136</w:t>
             </w:r>
           </w:p>
         </w:tc>
@@ -2942,7 +2876,7 @@
                 <w:sz w:val="24"/>
                 <w:szCs w:val="24"/>
               </w:rPr>
-              <w:t>136</w:t>
+              <w:t>137</w:t>
             </w:r>
           </w:p>
         </w:tc>
@@ -3002,7 +2936,7 @@
                 <w:sz w:val="24"/>
                 <w:szCs w:val="24"/>
               </w:rPr>
-              <w:t>137</w:t>
+              <w:t>138</w:t>
             </w:r>
           </w:p>
         </w:tc>
@@ -3062,7 +2996,7 @@
                 <w:sz w:val="24"/>
                 <w:szCs w:val="24"/>
               </w:rPr>
-              <w:t>139</w:t>
+              <w:t>140</w:t>
             </w:r>
           </w:p>
         </w:tc>
@@ -3122,7 +3056,7 @@
                 <w:sz w:val="24"/>
                 <w:szCs w:val="24"/>
               </w:rPr>
-              <w:t>141</w:t>
+              <w:t>142</w:t>
             </w:r>
           </w:p>
         </w:tc>
@@ -3182,7 +3116,7 @@
                 <w:sz w:val="24"/>
                 <w:szCs w:val="24"/>
               </w:rPr>
-              <w:t>143</w:t>
+              <w:t>144</w:t>
             </w:r>
           </w:p>
         </w:tc>
@@ -3242,7 +3176,7 @@
                 <w:sz w:val="24"/>
                 <w:szCs w:val="24"/>
               </w:rPr>
-              <w:t>145</w:t>
+              <w:t>146</w:t>
             </w:r>
           </w:p>
         </w:tc>
@@ -3253,8 +3187,8 @@
         <w:rPr>
           <w:rFonts w:ascii="Trebuchet MS" w:hAnsi="Trebuchet MS" w:cs="Arial"/>
           <w:b/>
-          <w:sz w:val="24"/>
-          <w:szCs w:val="24"/>
+          <w:sz w:val="44"/>
+          <w:szCs w:val="44"/>
         </w:rPr>
       </w:pPr>
       <w:r>
@@ -3269,46 +3203,6 @@
           <v:shape id="_x0000_s1028" type="#_x0000_t32" style="position:absolute;margin-left:-10.55pt;margin-top:6.65pt;width:483pt;height:0;z-index:251659264;mso-position-horizontal-relative:text;mso-position-vertical-relative:text" o:connectortype="straight" strokecolor="gray [1629]"/>
         </w:pict>
       </w:r>
-    </w:p>
-    <w:p>
-      <w:pPr>
-        <w:rPr>
-          <w:rFonts w:ascii="Trebuchet MS" w:hAnsi="Trebuchet MS" w:cs="Arial"/>
-          <w:b/>
-          <w:sz w:val="44"/>
-          <w:szCs w:val="44"/>
-        </w:rPr>
-      </w:pPr>
-    </w:p>
-    <w:p>
-      <w:pPr>
-        <w:rPr>
-          <w:rFonts w:ascii="Trebuchet MS" w:hAnsi="Trebuchet MS" w:cs="Arial"/>
-          <w:b/>
-          <w:sz w:val="44"/>
-          <w:szCs w:val="44"/>
-        </w:rPr>
-      </w:pPr>
-    </w:p>
-    <w:p>
-      <w:pPr>
-        <w:rPr>
-          <w:rFonts w:ascii="Trebuchet MS" w:hAnsi="Trebuchet MS" w:cs="Arial"/>
-          <w:b/>
-          <w:sz w:val="44"/>
-          <w:szCs w:val="44"/>
-        </w:rPr>
-      </w:pPr>
-    </w:p>
-    <w:p>
-      <w:pPr>
-        <w:rPr>
-          <w:rFonts w:ascii="Trebuchet MS" w:hAnsi="Trebuchet MS" w:cs="Arial"/>
-          <w:b/>
-          <w:sz w:val="44"/>
-          <w:szCs w:val="44"/>
-        </w:rPr>
-      </w:pPr>
     </w:p>
     <w:p>
       <w:pPr>

</xml_diff>

<commit_message>
ONC-2243: Design for View Details / Many users missed the 'Previous Submissions' expand/collapse feature
git-svn-id: https://source.sakaiproject.org/contrib/assignment2/trunk@65316 fdecad78-55fc-0310-b1b2-d7d25cf747c9
</commit_message>
<xml_diff>
--- a/docs/design/A2_TOC.docx
+++ b/docs/design/A2_TOC.docx
@@ -2085,7 +2085,7 @@
                 <w:sz w:val="24"/>
                 <w:szCs w:val="24"/>
               </w:rPr>
-              <w:t>95</w:t>
+              <w:t>92</w:t>
             </w:r>
           </w:p>
         </w:tc>
@@ -2145,6 +2145,66 @@
                 <w:sz w:val="24"/>
                 <w:szCs w:val="24"/>
               </w:rPr>
+              <w:t>94</w:t>
+            </w:r>
+          </w:p>
+        </w:tc>
+      </w:tr>
+      <w:tr>
+        <w:trPr>
+          <w:trHeight w:val="432"/>
+        </w:trPr>
+        <w:tc>
+          <w:tcPr>
+            <w:tcW w:w="7308" w:type="dxa"/>
+            <w:vAlign w:val="center"/>
+          </w:tcPr>
+          <w:p>
+            <w:pPr>
+              <w:rPr>
+                <w:rFonts w:ascii="Trebuchet MS" w:hAnsi="Trebuchet MS" w:cs="Arial"/>
+                <w:b/>
+                <w:color w:val="0000FF"/>
+                <w:sz w:val="24"/>
+                <w:szCs w:val="24"/>
+                <w:u w:val="single"/>
+              </w:rPr>
+            </w:pPr>
+            <w:r>
+              <w:rPr>
+                <w:rFonts w:ascii="Trebuchet MS" w:hAnsi="Trebuchet MS" w:cs="Arial"/>
+                <w:b/>
+                <w:color w:val="0000FF"/>
+                <w:sz w:val="24"/>
+                <w:szCs w:val="24"/>
+                <w:u w:val="single"/>
+              </w:rPr>
+              <w:t>SV: ASSIGNMENT LIST CONFIRMATION</w:t>
+            </w:r>
+          </w:p>
+        </w:tc>
+        <w:tc>
+          <w:tcPr>
+            <w:tcW w:w="2268" w:type="dxa"/>
+            <w:vAlign w:val="center"/>
+          </w:tcPr>
+          <w:p>
+            <w:pPr>
+              <w:jc w:val="right"/>
+              <w:rPr>
+                <w:rFonts w:ascii="Trebuchet MS" w:hAnsi="Trebuchet MS" w:cs="Arial"/>
+                <w:b/>
+                <w:sz w:val="24"/>
+                <w:szCs w:val="24"/>
+              </w:rPr>
+            </w:pPr>
+            <w:r>
+              <w:rPr>
+                <w:rFonts w:ascii="Trebuchet MS" w:hAnsi="Trebuchet MS" w:cs="Arial"/>
+                <w:b/>
+                <w:sz w:val="24"/>
+                <w:szCs w:val="24"/>
+              </w:rPr>
               <w:t>97</w:t>
             </w:r>
           </w:p>
@@ -2179,66 +2239,6 @@
                 <w:szCs w:val="24"/>
                 <w:u w:val="single"/>
               </w:rPr>
-              <w:t>SV: ASSIGNMENT LIST CONFIRMATION</w:t>
-            </w:r>
-          </w:p>
-        </w:tc>
-        <w:tc>
-          <w:tcPr>
-            <w:tcW w:w="2268" w:type="dxa"/>
-            <w:vAlign w:val="center"/>
-          </w:tcPr>
-          <w:p>
-            <w:pPr>
-              <w:jc w:val="right"/>
-              <w:rPr>
-                <w:rFonts w:ascii="Trebuchet MS" w:hAnsi="Trebuchet MS" w:cs="Arial"/>
-                <w:b/>
-                <w:sz w:val="24"/>
-                <w:szCs w:val="24"/>
-              </w:rPr>
-            </w:pPr>
-            <w:r>
-              <w:rPr>
-                <w:rFonts w:ascii="Trebuchet MS" w:hAnsi="Trebuchet MS" w:cs="Arial"/>
-                <w:b/>
-                <w:sz w:val="24"/>
-                <w:szCs w:val="24"/>
-              </w:rPr>
-              <w:t>100</w:t>
-            </w:r>
-          </w:p>
-        </w:tc>
-      </w:tr>
-      <w:tr>
-        <w:trPr>
-          <w:trHeight w:val="432"/>
-        </w:trPr>
-        <w:tc>
-          <w:tcPr>
-            <w:tcW w:w="7308" w:type="dxa"/>
-            <w:vAlign w:val="center"/>
-          </w:tcPr>
-          <w:p>
-            <w:pPr>
-              <w:rPr>
-                <w:rFonts w:ascii="Trebuchet MS" w:hAnsi="Trebuchet MS" w:cs="Arial"/>
-                <w:b/>
-                <w:color w:val="0000FF"/>
-                <w:sz w:val="24"/>
-                <w:szCs w:val="24"/>
-                <w:u w:val="single"/>
-              </w:rPr>
-            </w:pPr>
-            <w:r>
-              <w:rPr>
-                <w:rFonts w:ascii="Trebuchet MS" w:hAnsi="Trebuchet MS" w:cs="Arial"/>
-                <w:b/>
-                <w:color w:val="0000FF"/>
-                <w:sz w:val="24"/>
-                <w:szCs w:val="24"/>
-                <w:u w:val="single"/>
-              </w:rPr>
               <w:t>VIEW ASSIGNMENT: PAST DUE/ACCEPT UNTIL DATE</w:t>
             </w:r>
           </w:p>
@@ -2265,6 +2265,77 @@
                 <w:sz w:val="24"/>
                 <w:szCs w:val="24"/>
               </w:rPr>
+              <w:t>99</w:t>
+            </w:r>
+          </w:p>
+        </w:tc>
+      </w:tr>
+      <w:tr>
+        <w:trPr>
+          <w:trHeight w:val="432"/>
+        </w:trPr>
+        <w:tc>
+          <w:tcPr>
+            <w:tcW w:w="7308" w:type="dxa"/>
+            <w:vAlign w:val="center"/>
+          </w:tcPr>
+          <w:p>
+            <w:pPr>
+              <w:rPr>
+                <w:rFonts w:ascii="Trebuchet MS" w:hAnsi="Trebuchet MS" w:cs="Arial"/>
+                <w:b/>
+                <w:color w:val="0000FF"/>
+                <w:sz w:val="24"/>
+                <w:szCs w:val="24"/>
+                <w:u w:val="single"/>
+              </w:rPr>
+            </w:pPr>
+            <w:r>
+              <w:rPr>
+                <w:rFonts w:ascii="Trebuchet MS" w:hAnsi="Trebuchet MS" w:cs="Arial"/>
+                <w:b/>
+                <w:color w:val="0000FF"/>
+                <w:sz w:val="24"/>
+                <w:szCs w:val="24"/>
+                <w:u w:val="single"/>
+              </w:rPr>
+              <w:t>SV: VIEW SUBMISSION</w:t>
+            </w:r>
+            <w:r>
+              <w:rPr>
+                <w:rFonts w:ascii="Trebuchet MS" w:hAnsi="Trebuchet MS" w:cs="Arial"/>
+                <w:b/>
+                <w:color w:val="0000FF"/>
+                <w:sz w:val="24"/>
+                <w:szCs w:val="24"/>
+                <w:u w:val="single"/>
+              </w:rPr>
+              <w:t xml:space="preserve"> – ONE SUBMISSION</w:t>
+            </w:r>
+          </w:p>
+        </w:tc>
+        <w:tc>
+          <w:tcPr>
+            <w:tcW w:w="2268" w:type="dxa"/>
+            <w:vAlign w:val="center"/>
+          </w:tcPr>
+          <w:p>
+            <w:pPr>
+              <w:jc w:val="right"/>
+              <w:rPr>
+                <w:rFonts w:ascii="Trebuchet MS" w:hAnsi="Trebuchet MS" w:cs="Arial"/>
+                <w:b/>
+                <w:sz w:val="24"/>
+                <w:szCs w:val="24"/>
+              </w:rPr>
+            </w:pPr>
+            <w:r>
+              <w:rPr>
+                <w:rFonts w:ascii="Trebuchet MS" w:hAnsi="Trebuchet MS" w:cs="Arial"/>
+                <w:b/>
+                <w:sz w:val="24"/>
+                <w:szCs w:val="24"/>
+              </w:rPr>
               <w:t>102</w:t>
             </w:r>
           </w:p>
@@ -2299,18 +2370,7 @@
                 <w:szCs w:val="24"/>
                 <w:u w:val="single"/>
               </w:rPr>
-              <w:t>SV: VIEW SUBMISSION</w:t>
-            </w:r>
-            <w:r>
-              <w:rPr>
-                <w:rFonts w:ascii="Trebuchet MS" w:hAnsi="Trebuchet MS" w:cs="Arial"/>
-                <w:b/>
-                <w:color w:val="0000FF"/>
-                <w:sz w:val="24"/>
-                <w:szCs w:val="24"/>
-                <w:u w:val="single"/>
-              </w:rPr>
-              <w:t xml:space="preserve"> – ONE SUBMISSION</w:t>
+              <w:t>SV: MULTIPLE SUBMISSIONS</w:t>
             </w:r>
           </w:p>
         </w:tc>
@@ -2370,7 +2430,7 @@
                 <w:szCs w:val="24"/>
                 <w:u w:val="single"/>
               </w:rPr>
-              <w:t>SV: MULTIPLE SUBMISSIONS</w:t>
+              <w:t>SV: VIEW INSTRUCTOR FEEDBACK – ONE SUBMISSION</w:t>
             </w:r>
           </w:p>
         </w:tc>
@@ -2430,6 +2490,66 @@
                 <w:szCs w:val="24"/>
                 <w:u w:val="single"/>
               </w:rPr>
+              <w:t>SV: VIEW INSTRUCTOR FEEDBACK – MULTIPLE SUBMISSIONS</w:t>
+            </w:r>
+          </w:p>
+        </w:tc>
+        <w:tc>
+          <w:tcPr>
+            <w:tcW w:w="2268" w:type="dxa"/>
+            <w:vAlign w:val="center"/>
+          </w:tcPr>
+          <w:p>
+            <w:pPr>
+              <w:jc w:val="right"/>
+              <w:rPr>
+                <w:rFonts w:ascii="Trebuchet MS" w:hAnsi="Trebuchet MS" w:cs="Arial"/>
+                <w:b/>
+                <w:sz w:val="24"/>
+                <w:szCs w:val="24"/>
+              </w:rPr>
+            </w:pPr>
+            <w:r>
+              <w:rPr>
+                <w:rFonts w:ascii="Trebuchet MS" w:hAnsi="Trebuchet MS" w:cs="Arial"/>
+                <w:b/>
+                <w:sz w:val="24"/>
+                <w:szCs w:val="24"/>
+              </w:rPr>
+              <w:t>110</w:t>
+            </w:r>
+          </w:p>
+        </w:tc>
+      </w:tr>
+      <w:tr>
+        <w:trPr>
+          <w:trHeight w:val="432"/>
+        </w:trPr>
+        <w:tc>
+          <w:tcPr>
+            <w:tcW w:w="7308" w:type="dxa"/>
+            <w:vAlign w:val="center"/>
+          </w:tcPr>
+          <w:p>
+            <w:pPr>
+              <w:rPr>
+                <w:rFonts w:ascii="Trebuchet MS" w:hAnsi="Trebuchet MS" w:cs="Arial"/>
+                <w:b/>
+                <w:color w:val="0000FF"/>
+                <w:sz w:val="24"/>
+                <w:szCs w:val="24"/>
+                <w:u w:val="single"/>
+              </w:rPr>
+            </w:pPr>
+            <w:r>
+              <w:rPr>
+                <w:rFonts w:ascii="Trebuchet MS" w:hAnsi="Trebuchet MS" w:cs="Arial"/>
+                <w:b/>
+                <w:color w:val="0000FF"/>
+                <w:sz w:val="24"/>
+                <w:szCs w:val="24"/>
+                <w:u w:val="single"/>
+              </w:rPr>
               <w:t>SV: RESUBMIT</w:t>
             </w:r>
           </w:p>
@@ -2456,7 +2576,7 @@
                 <w:sz w:val="24"/>
                 <w:szCs w:val="24"/>
               </w:rPr>
-              <w:t>112</w:t>
+              <w:t>113</w:t>
             </w:r>
           </w:p>
         </w:tc>
@@ -2516,7 +2636,7 @@
                 <w:sz w:val="24"/>
                 <w:szCs w:val="24"/>
               </w:rPr>
-              <w:t>121</w:t>
+              <w:t>117</w:t>
             </w:r>
           </w:p>
         </w:tc>
@@ -2576,7 +2696,7 @@
                 <w:sz w:val="24"/>
                 <w:szCs w:val="24"/>
               </w:rPr>
-              <w:t>124</w:t>
+              <w:t>120</w:t>
             </w:r>
           </w:p>
         </w:tc>
@@ -2636,6 +2756,66 @@
                 <w:sz w:val="24"/>
                 <w:szCs w:val="24"/>
               </w:rPr>
+              <w:t>122</w:t>
+            </w:r>
+          </w:p>
+        </w:tc>
+      </w:tr>
+      <w:tr>
+        <w:trPr>
+          <w:trHeight w:val="432"/>
+        </w:trPr>
+        <w:tc>
+          <w:tcPr>
+            <w:tcW w:w="7308" w:type="dxa"/>
+            <w:vAlign w:val="center"/>
+          </w:tcPr>
+          <w:p>
+            <w:pPr>
+              <w:rPr>
+                <w:rFonts w:ascii="Trebuchet MS" w:hAnsi="Trebuchet MS" w:cs="Arial"/>
+                <w:b/>
+                <w:color w:val="0000FF"/>
+                <w:sz w:val="24"/>
+                <w:szCs w:val="24"/>
+                <w:u w:val="single"/>
+              </w:rPr>
+            </w:pPr>
+            <w:r>
+              <w:rPr>
+                <w:rFonts w:ascii="Trebuchet MS" w:hAnsi="Trebuchet MS" w:cs="Arial"/>
+                <w:b/>
+                <w:color w:val="0000FF"/>
+                <w:sz w:val="24"/>
+                <w:szCs w:val="24"/>
+                <w:u w:val="single"/>
+              </w:rPr>
+              <w:t>SVVS: DELETED ASSIGNMENT WITH SUBMISSION</w:t>
+            </w:r>
+          </w:p>
+        </w:tc>
+        <w:tc>
+          <w:tcPr>
+            <w:tcW w:w="2268" w:type="dxa"/>
+            <w:vAlign w:val="center"/>
+          </w:tcPr>
+          <w:p>
+            <w:pPr>
+              <w:jc w:val="right"/>
+              <w:rPr>
+                <w:rFonts w:ascii="Trebuchet MS" w:hAnsi="Trebuchet MS" w:cs="Arial"/>
+                <w:b/>
+                <w:sz w:val="24"/>
+                <w:szCs w:val="24"/>
+              </w:rPr>
+            </w:pPr>
+            <w:r>
+              <w:rPr>
+                <w:rFonts w:ascii="Trebuchet MS" w:hAnsi="Trebuchet MS" w:cs="Arial"/>
+                <w:b/>
+                <w:sz w:val="24"/>
+                <w:szCs w:val="24"/>
+              </w:rPr>
               <w:t>126</w:t>
             </w:r>
           </w:p>
@@ -2670,66 +2850,6 @@
                 <w:szCs w:val="24"/>
                 <w:u w:val="single"/>
               </w:rPr>
-              <w:t>SVVS: DELETED ASSIGNMENT WITH SUBMISSION</w:t>
-            </w:r>
-          </w:p>
-        </w:tc>
-        <w:tc>
-          <w:tcPr>
-            <w:tcW w:w="2268" w:type="dxa"/>
-            <w:vAlign w:val="center"/>
-          </w:tcPr>
-          <w:p>
-            <w:pPr>
-              <w:jc w:val="right"/>
-              <w:rPr>
-                <w:rFonts w:ascii="Trebuchet MS" w:hAnsi="Trebuchet MS" w:cs="Arial"/>
-                <w:b/>
-                <w:sz w:val="24"/>
-                <w:szCs w:val="24"/>
-              </w:rPr>
-            </w:pPr>
-            <w:r>
-              <w:rPr>
-                <w:rFonts w:ascii="Trebuchet MS" w:hAnsi="Trebuchet MS" w:cs="Arial"/>
-                <w:b/>
-                <w:sz w:val="24"/>
-                <w:szCs w:val="24"/>
-              </w:rPr>
-              <w:t>130</w:t>
-            </w:r>
-          </w:p>
-        </w:tc>
-      </w:tr>
-      <w:tr>
-        <w:trPr>
-          <w:trHeight w:val="432"/>
-        </w:trPr>
-        <w:tc>
-          <w:tcPr>
-            <w:tcW w:w="7308" w:type="dxa"/>
-            <w:vAlign w:val="center"/>
-          </w:tcPr>
-          <w:p>
-            <w:pPr>
-              <w:rPr>
-                <w:rFonts w:ascii="Trebuchet MS" w:hAnsi="Trebuchet MS" w:cs="Arial"/>
-                <w:b/>
-                <w:color w:val="0000FF"/>
-                <w:sz w:val="24"/>
-                <w:szCs w:val="24"/>
-                <w:u w:val="single"/>
-              </w:rPr>
-            </w:pPr>
-            <w:r>
-              <w:rPr>
-                <w:rFonts w:ascii="Trebuchet MS" w:hAnsi="Trebuchet MS" w:cs="Arial"/>
-                <w:b/>
-                <w:color w:val="0000FF"/>
-                <w:sz w:val="24"/>
-                <w:szCs w:val="24"/>
-                <w:u w:val="single"/>
-              </w:rPr>
               <w:t>LINK FROM SCHEDULE PERMISSIONS ERROR</w:t>
             </w:r>
           </w:p>
@@ -2756,7 +2876,7 @@
                 <w:sz w:val="24"/>
                 <w:szCs w:val="24"/>
               </w:rPr>
-              <w:t>134</w:t>
+              <w:t>129</w:t>
             </w:r>
           </w:p>
         </w:tc>
@@ -2816,41 +2936,243 @@
                 <w:sz w:val="24"/>
                 <w:szCs w:val="24"/>
               </w:rPr>
-              <w:t>136</w:t>
-            </w:r>
-          </w:p>
-        </w:tc>
-      </w:tr>
-      <w:tr>
-        <w:trPr>
-          <w:trHeight w:val="432"/>
-        </w:trPr>
-        <w:tc>
-          <w:tcPr>
-            <w:tcW w:w="7308" w:type="dxa"/>
-            <w:vAlign w:val="center"/>
-          </w:tcPr>
-          <w:p>
-            <w:pPr>
-              <w:rPr>
-                <w:rFonts w:ascii="Trebuchet MS" w:hAnsi="Trebuchet MS" w:cs="Arial"/>
-                <w:b/>
-                <w:color w:val="0000FF"/>
-                <w:sz w:val="24"/>
-                <w:szCs w:val="24"/>
-                <w:u w:val="single"/>
-              </w:rPr>
-            </w:pPr>
-            <w:r>
-              <w:rPr>
-                <w:rFonts w:ascii="Trebuchet MS" w:hAnsi="Trebuchet MS" w:cs="Arial"/>
-                <w:b/>
-                <w:color w:val="0000FF"/>
-                <w:sz w:val="24"/>
-                <w:szCs w:val="24"/>
-                <w:u w:val="single"/>
-              </w:rPr>
-              <w:t>VIEW DETAILS AND SUBMIT: IN PROGRESS</w:t>
+              <w:t>131</w:t>
+            </w:r>
+          </w:p>
+        </w:tc>
+      </w:tr>
+      <w:tr>
+        <w:trPr>
+          <w:trHeight w:val="432"/>
+        </w:trPr>
+        <w:tc>
+          <w:tcPr>
+            <w:tcW w:w="7308" w:type="dxa"/>
+            <w:vAlign w:val="center"/>
+          </w:tcPr>
+          <w:p>
+            <w:pPr>
+              <w:rPr>
+                <w:rFonts w:ascii="Trebuchet MS" w:hAnsi="Trebuchet MS" w:cs="Arial"/>
+                <w:b/>
+                <w:color w:val="0000FF"/>
+                <w:sz w:val="24"/>
+                <w:szCs w:val="24"/>
+                <w:u w:val="single"/>
+              </w:rPr>
+            </w:pPr>
+            <w:r>
+              <w:rPr>
+                <w:rFonts w:ascii="Trebuchet MS" w:hAnsi="Trebuchet MS" w:cs="Arial"/>
+                <w:b/>
+                <w:color w:val="0000FF"/>
+                <w:sz w:val="24"/>
+                <w:szCs w:val="24"/>
+                <w:u w:val="single"/>
+              </w:rPr>
+              <w:t>VDS</w:t>
+            </w:r>
+            <w:r>
+              <w:rPr>
+                <w:rFonts w:ascii="Trebuchet MS" w:hAnsi="Trebuchet MS" w:cs="Arial"/>
+                <w:b/>
+                <w:color w:val="0000FF"/>
+                <w:sz w:val="24"/>
+                <w:szCs w:val="24"/>
+                <w:u w:val="single"/>
+              </w:rPr>
+              <w:t>: IN PROGRESS</w:t>
+            </w:r>
+          </w:p>
+        </w:tc>
+        <w:tc>
+          <w:tcPr>
+            <w:tcW w:w="2268" w:type="dxa"/>
+            <w:vAlign w:val="center"/>
+          </w:tcPr>
+          <w:p>
+            <w:pPr>
+              <w:jc w:val="right"/>
+              <w:rPr>
+                <w:rFonts w:ascii="Trebuchet MS" w:hAnsi="Trebuchet MS" w:cs="Arial"/>
+                <w:b/>
+                <w:sz w:val="24"/>
+                <w:szCs w:val="24"/>
+              </w:rPr>
+            </w:pPr>
+            <w:r>
+              <w:rPr>
+                <w:rFonts w:ascii="Trebuchet MS" w:hAnsi="Trebuchet MS" w:cs="Arial"/>
+                <w:b/>
+                <w:sz w:val="24"/>
+                <w:szCs w:val="24"/>
+              </w:rPr>
+              <w:t>132</w:t>
+            </w:r>
+          </w:p>
+        </w:tc>
+      </w:tr>
+      <w:tr>
+        <w:trPr>
+          <w:trHeight w:val="432"/>
+        </w:trPr>
+        <w:tc>
+          <w:tcPr>
+            <w:tcW w:w="7308" w:type="dxa"/>
+            <w:vAlign w:val="center"/>
+          </w:tcPr>
+          <w:p>
+            <w:pPr>
+              <w:rPr>
+                <w:rFonts w:ascii="Trebuchet MS" w:hAnsi="Trebuchet MS" w:cs="Arial"/>
+                <w:b/>
+                <w:color w:val="0000FF"/>
+                <w:sz w:val="24"/>
+                <w:szCs w:val="24"/>
+                <w:u w:val="single"/>
+              </w:rPr>
+            </w:pPr>
+            <w:r>
+              <w:rPr>
+                <w:rFonts w:ascii="Trebuchet MS" w:hAnsi="Trebuchet MS" w:cs="Arial"/>
+                <w:b/>
+                <w:color w:val="0000FF"/>
+                <w:sz w:val="24"/>
+                <w:szCs w:val="24"/>
+                <w:u w:val="single"/>
+              </w:rPr>
+              <w:t>VDS</w:t>
+            </w:r>
+            <w:r>
+              <w:rPr>
+                <w:rFonts w:ascii="Trebuchet MS" w:hAnsi="Trebuchet MS" w:cs="Arial"/>
+                <w:b/>
+                <w:color w:val="0000FF"/>
+                <w:sz w:val="24"/>
+                <w:szCs w:val="24"/>
+                <w:u w:val="single"/>
+              </w:rPr>
+              <w:t>: FEEDBACK PRIOR TO SUBMISSION</w:t>
+            </w:r>
+          </w:p>
+        </w:tc>
+        <w:tc>
+          <w:tcPr>
+            <w:tcW w:w="2268" w:type="dxa"/>
+            <w:vAlign w:val="center"/>
+          </w:tcPr>
+          <w:p>
+            <w:pPr>
+              <w:jc w:val="right"/>
+              <w:rPr>
+                <w:rFonts w:ascii="Trebuchet MS" w:hAnsi="Trebuchet MS" w:cs="Arial"/>
+                <w:b/>
+                <w:sz w:val="24"/>
+                <w:szCs w:val="24"/>
+              </w:rPr>
+            </w:pPr>
+            <w:r>
+              <w:rPr>
+                <w:rFonts w:ascii="Trebuchet MS" w:hAnsi="Trebuchet MS" w:cs="Arial"/>
+                <w:b/>
+                <w:sz w:val="24"/>
+                <w:szCs w:val="24"/>
+              </w:rPr>
+              <w:t>133</w:t>
+            </w:r>
+          </w:p>
+        </w:tc>
+      </w:tr>
+      <w:tr>
+        <w:trPr>
+          <w:trHeight w:val="432"/>
+        </w:trPr>
+        <w:tc>
+          <w:tcPr>
+            <w:tcW w:w="7308" w:type="dxa"/>
+            <w:vAlign w:val="center"/>
+          </w:tcPr>
+          <w:p>
+            <w:pPr>
+              <w:rPr>
+                <w:rFonts w:ascii="Trebuchet MS" w:hAnsi="Trebuchet MS" w:cs="Arial"/>
+                <w:b/>
+                <w:color w:val="0000FF"/>
+                <w:sz w:val="24"/>
+                <w:szCs w:val="24"/>
+                <w:u w:val="single"/>
+              </w:rPr>
+            </w:pPr>
+            <w:r>
+              <w:rPr>
+                <w:rFonts w:ascii="Trebuchet MS" w:hAnsi="Trebuchet MS" w:cs="Arial"/>
+                <w:b/>
+                <w:color w:val="0000FF"/>
+                <w:sz w:val="24"/>
+                <w:szCs w:val="24"/>
+                <w:u w:val="single"/>
+              </w:rPr>
+              <w:t>SV: LATE SUBMISSION ASSIGNMENT LIST</w:t>
+            </w:r>
+          </w:p>
+        </w:tc>
+        <w:tc>
+          <w:tcPr>
+            <w:tcW w:w="2268" w:type="dxa"/>
+            <w:vAlign w:val="center"/>
+          </w:tcPr>
+          <w:p>
+            <w:pPr>
+              <w:jc w:val="right"/>
+              <w:rPr>
+                <w:rFonts w:ascii="Trebuchet MS" w:hAnsi="Trebuchet MS" w:cs="Arial"/>
+                <w:b/>
+                <w:sz w:val="24"/>
+                <w:szCs w:val="24"/>
+              </w:rPr>
+            </w:pPr>
+            <w:r>
+              <w:rPr>
+                <w:rFonts w:ascii="Trebuchet MS" w:hAnsi="Trebuchet MS" w:cs="Arial"/>
+                <w:b/>
+                <w:sz w:val="24"/>
+                <w:szCs w:val="24"/>
+              </w:rPr>
+              <w:t>135</w:t>
+            </w:r>
+          </w:p>
+        </w:tc>
+      </w:tr>
+      <w:tr>
+        <w:trPr>
+          <w:trHeight w:val="432"/>
+        </w:trPr>
+        <w:tc>
+          <w:tcPr>
+            <w:tcW w:w="7308" w:type="dxa"/>
+            <w:vAlign w:val="center"/>
+          </w:tcPr>
+          <w:p>
+            <w:pPr>
+              <w:rPr>
+                <w:rFonts w:ascii="Trebuchet MS" w:hAnsi="Trebuchet MS" w:cs="Arial"/>
+                <w:b/>
+                <w:color w:val="0000FF"/>
+                <w:sz w:val="24"/>
+                <w:szCs w:val="24"/>
+                <w:u w:val="single"/>
+              </w:rPr>
+            </w:pPr>
+            <w:r>
+              <w:rPr>
+                <w:rFonts w:ascii="Trebuchet MS" w:hAnsi="Trebuchet MS" w:cs="Arial"/>
+                <w:b/>
+                <w:color w:val="0000FF"/>
+                <w:sz w:val="24"/>
+                <w:szCs w:val="24"/>
+                <w:u w:val="single"/>
+              </w:rPr>
+              <w:t>SV: VIEW DETAILS AND SUBMIT LATE SUBMISSION</w:t>
             </w:r>
           </w:p>
         </w:tc>
@@ -2910,186 +3232,6 @@
                 <w:szCs w:val="24"/>
                 <w:u w:val="single"/>
               </w:rPr>
-              <w:t>VIEW DETAILS AND SUBMIT: FEEDBACK PRIOR TO SUBMISSION</w:t>
-            </w:r>
-          </w:p>
-        </w:tc>
-        <w:tc>
-          <w:tcPr>
-            <w:tcW w:w="2268" w:type="dxa"/>
-            <w:vAlign w:val="center"/>
-          </w:tcPr>
-          <w:p>
-            <w:pPr>
-              <w:jc w:val="right"/>
-              <w:rPr>
-                <w:rFonts w:ascii="Trebuchet MS" w:hAnsi="Trebuchet MS" w:cs="Arial"/>
-                <w:b/>
-                <w:sz w:val="24"/>
-                <w:szCs w:val="24"/>
-              </w:rPr>
-            </w:pPr>
-            <w:r>
-              <w:rPr>
-                <w:rFonts w:ascii="Trebuchet MS" w:hAnsi="Trebuchet MS" w:cs="Arial"/>
-                <w:b/>
-                <w:sz w:val="24"/>
-                <w:szCs w:val="24"/>
-              </w:rPr>
-              <w:t>138</w:t>
-            </w:r>
-          </w:p>
-        </w:tc>
-      </w:tr>
-      <w:tr>
-        <w:trPr>
-          <w:trHeight w:val="432"/>
-        </w:trPr>
-        <w:tc>
-          <w:tcPr>
-            <w:tcW w:w="7308" w:type="dxa"/>
-            <w:vAlign w:val="center"/>
-          </w:tcPr>
-          <w:p>
-            <w:pPr>
-              <w:rPr>
-                <w:rFonts w:ascii="Trebuchet MS" w:hAnsi="Trebuchet MS" w:cs="Arial"/>
-                <w:b/>
-                <w:color w:val="0000FF"/>
-                <w:sz w:val="24"/>
-                <w:szCs w:val="24"/>
-                <w:u w:val="single"/>
-              </w:rPr>
-            </w:pPr>
-            <w:r>
-              <w:rPr>
-                <w:rFonts w:ascii="Trebuchet MS" w:hAnsi="Trebuchet MS" w:cs="Arial"/>
-                <w:b/>
-                <w:color w:val="0000FF"/>
-                <w:sz w:val="24"/>
-                <w:szCs w:val="24"/>
-                <w:u w:val="single"/>
-              </w:rPr>
-              <w:t>SV: LATE SUBMISSION ASSIGNMENT LIST</w:t>
-            </w:r>
-          </w:p>
-        </w:tc>
-        <w:tc>
-          <w:tcPr>
-            <w:tcW w:w="2268" w:type="dxa"/>
-            <w:vAlign w:val="center"/>
-          </w:tcPr>
-          <w:p>
-            <w:pPr>
-              <w:jc w:val="right"/>
-              <w:rPr>
-                <w:rFonts w:ascii="Trebuchet MS" w:hAnsi="Trebuchet MS" w:cs="Arial"/>
-                <w:b/>
-                <w:sz w:val="24"/>
-                <w:szCs w:val="24"/>
-              </w:rPr>
-            </w:pPr>
-            <w:r>
-              <w:rPr>
-                <w:rFonts w:ascii="Trebuchet MS" w:hAnsi="Trebuchet MS" w:cs="Arial"/>
-                <w:b/>
-                <w:sz w:val="24"/>
-                <w:szCs w:val="24"/>
-              </w:rPr>
-              <w:t>140</w:t>
-            </w:r>
-          </w:p>
-        </w:tc>
-      </w:tr>
-      <w:tr>
-        <w:trPr>
-          <w:trHeight w:val="432"/>
-        </w:trPr>
-        <w:tc>
-          <w:tcPr>
-            <w:tcW w:w="7308" w:type="dxa"/>
-            <w:vAlign w:val="center"/>
-          </w:tcPr>
-          <w:p>
-            <w:pPr>
-              <w:rPr>
-                <w:rFonts w:ascii="Trebuchet MS" w:hAnsi="Trebuchet MS" w:cs="Arial"/>
-                <w:b/>
-                <w:color w:val="0000FF"/>
-                <w:sz w:val="24"/>
-                <w:szCs w:val="24"/>
-                <w:u w:val="single"/>
-              </w:rPr>
-            </w:pPr>
-            <w:r>
-              <w:rPr>
-                <w:rFonts w:ascii="Trebuchet MS" w:hAnsi="Trebuchet MS" w:cs="Arial"/>
-                <w:b/>
-                <w:color w:val="0000FF"/>
-                <w:sz w:val="24"/>
-                <w:szCs w:val="24"/>
-                <w:u w:val="single"/>
-              </w:rPr>
-              <w:t>SV: VIEW DETAILS AND SUBMIT LATE SUBMISSION</w:t>
-            </w:r>
-          </w:p>
-        </w:tc>
-        <w:tc>
-          <w:tcPr>
-            <w:tcW w:w="2268" w:type="dxa"/>
-            <w:vAlign w:val="center"/>
-          </w:tcPr>
-          <w:p>
-            <w:pPr>
-              <w:jc w:val="right"/>
-              <w:rPr>
-                <w:rFonts w:ascii="Trebuchet MS" w:hAnsi="Trebuchet MS" w:cs="Arial"/>
-                <w:b/>
-                <w:sz w:val="24"/>
-                <w:szCs w:val="24"/>
-              </w:rPr>
-            </w:pPr>
-            <w:r>
-              <w:rPr>
-                <w:rFonts w:ascii="Trebuchet MS" w:hAnsi="Trebuchet MS" w:cs="Arial"/>
-                <w:b/>
-                <w:sz w:val="24"/>
-                <w:szCs w:val="24"/>
-              </w:rPr>
-              <w:t>142</w:t>
-            </w:r>
-          </w:p>
-        </w:tc>
-      </w:tr>
-      <w:tr>
-        <w:trPr>
-          <w:trHeight w:val="432"/>
-        </w:trPr>
-        <w:tc>
-          <w:tcPr>
-            <w:tcW w:w="7308" w:type="dxa"/>
-            <w:vAlign w:val="center"/>
-          </w:tcPr>
-          <w:p>
-            <w:pPr>
-              <w:rPr>
-                <w:rFonts w:ascii="Trebuchet MS" w:hAnsi="Trebuchet MS" w:cs="Arial"/>
-                <w:b/>
-                <w:color w:val="0000FF"/>
-                <w:sz w:val="24"/>
-                <w:szCs w:val="24"/>
-                <w:u w:val="single"/>
-              </w:rPr>
-            </w:pPr>
-            <w:r>
-              <w:rPr>
-                <w:rFonts w:ascii="Trebuchet MS" w:hAnsi="Trebuchet MS" w:cs="Arial"/>
-                <w:b/>
-                <w:color w:val="0000FF"/>
-                <w:sz w:val="24"/>
-                <w:szCs w:val="24"/>
-                <w:u w:val="single"/>
-              </w:rPr>
               <w:t>SV: LATE ASSIGNMENT LIST CONFIRMATION</w:t>
             </w:r>
           </w:p>
@@ -3116,7 +3258,7 @@
                 <w:sz w:val="24"/>
                 <w:szCs w:val="24"/>
               </w:rPr>
-              <w:t>144</w:t>
+              <w:t>139</w:t>
             </w:r>
           </w:p>
         </w:tc>
@@ -3176,7 +3318,7 @@
                 <w:sz w:val="24"/>
                 <w:szCs w:val="24"/>
               </w:rPr>
-              <w:t>146</w:t>
+              <w:t>141</w:t>
             </w:r>
           </w:p>
         </w:tc>

</xml_diff>

<commit_message>
ASNN-603 Option to import from the legacy Assignments tool - Design
git-svn-id: https://source.sakaiproject.org/contrib/assignment2/trunk@65852 fdecad78-55fc-0310-b1b2-d7d25cf747c9
</commit_message>
<xml_diff>
--- a/docs/design/A2_TOC.docx
+++ b/docs/design/A2_TOC.docx
@@ -264,6 +264,126 @@
                 <w:szCs w:val="24"/>
                 <w:u w:val="single"/>
               </w:rPr>
+              <w:t>IMPORT FROM ASSIGNMENTS 1</w:t>
+            </w:r>
+          </w:p>
+        </w:tc>
+        <w:tc>
+          <w:tcPr>
+            <w:tcW w:w="2268" w:type="dxa"/>
+            <w:vAlign w:val="center"/>
+          </w:tcPr>
+          <w:p>
+            <w:pPr>
+              <w:jc w:val="right"/>
+              <w:rPr>
+                <w:rFonts w:ascii="Trebuchet MS" w:hAnsi="Trebuchet MS" w:cs="Arial"/>
+                <w:b/>
+                <w:sz w:val="24"/>
+                <w:szCs w:val="24"/>
+              </w:rPr>
+            </w:pPr>
+            <w:r>
+              <w:rPr>
+                <w:rFonts w:ascii="Trebuchet MS" w:hAnsi="Trebuchet MS" w:cs="Arial"/>
+                <w:b/>
+                <w:sz w:val="24"/>
+                <w:szCs w:val="24"/>
+              </w:rPr>
+              <w:t>8</w:t>
+            </w:r>
+          </w:p>
+        </w:tc>
+      </w:tr>
+      <w:tr>
+        <w:trPr>
+          <w:trHeight w:val="432"/>
+        </w:trPr>
+        <w:tc>
+          <w:tcPr>
+            <w:tcW w:w="7308" w:type="dxa"/>
+            <w:vAlign w:val="center"/>
+          </w:tcPr>
+          <w:p>
+            <w:pPr>
+              <w:rPr>
+                <w:rFonts w:ascii="Trebuchet MS" w:hAnsi="Trebuchet MS" w:cs="Arial"/>
+                <w:b/>
+                <w:color w:val="0000FF"/>
+                <w:sz w:val="24"/>
+                <w:szCs w:val="24"/>
+                <w:u w:val="single"/>
+              </w:rPr>
+            </w:pPr>
+            <w:r>
+              <w:rPr>
+                <w:rFonts w:ascii="Trebuchet MS" w:hAnsi="Trebuchet MS" w:cs="Arial"/>
+                <w:b/>
+                <w:color w:val="0000FF"/>
+                <w:sz w:val="24"/>
+                <w:szCs w:val="24"/>
+                <w:u w:val="single"/>
+              </w:rPr>
+              <w:t>ASSIGNMENT LIST IMPORT CONFIRMATION</w:t>
+            </w:r>
+          </w:p>
+        </w:tc>
+        <w:tc>
+          <w:tcPr>
+            <w:tcW w:w="2268" w:type="dxa"/>
+            <w:vAlign w:val="center"/>
+          </w:tcPr>
+          <w:p>
+            <w:pPr>
+              <w:jc w:val="right"/>
+              <w:rPr>
+                <w:rFonts w:ascii="Trebuchet MS" w:hAnsi="Trebuchet MS" w:cs="Arial"/>
+                <w:b/>
+                <w:sz w:val="24"/>
+                <w:szCs w:val="24"/>
+              </w:rPr>
+            </w:pPr>
+            <w:r>
+              <w:rPr>
+                <w:rFonts w:ascii="Trebuchet MS" w:hAnsi="Trebuchet MS" w:cs="Arial"/>
+                <w:b/>
+                <w:sz w:val="24"/>
+                <w:szCs w:val="24"/>
+              </w:rPr>
+              <w:t>12</w:t>
+            </w:r>
+          </w:p>
+        </w:tc>
+      </w:tr>
+      <w:tr>
+        <w:trPr>
+          <w:trHeight w:val="432"/>
+        </w:trPr>
+        <w:tc>
+          <w:tcPr>
+            <w:tcW w:w="7308" w:type="dxa"/>
+            <w:vAlign w:val="center"/>
+          </w:tcPr>
+          <w:p>
+            <w:pPr>
+              <w:rPr>
+                <w:rFonts w:ascii="Trebuchet MS" w:hAnsi="Trebuchet MS" w:cs="Arial"/>
+                <w:b/>
+                <w:color w:val="0000FF"/>
+                <w:sz w:val="24"/>
+                <w:szCs w:val="24"/>
+                <w:u w:val="single"/>
+              </w:rPr>
+            </w:pPr>
+            <w:r>
+              <w:rPr>
+                <w:rFonts w:ascii="Trebuchet MS" w:hAnsi="Trebuchet MS" w:cs="Arial"/>
+                <w:b/>
+                <w:color w:val="0000FF"/>
+                <w:sz w:val="24"/>
+                <w:szCs w:val="24"/>
+                <w:u w:val="single"/>
+              </w:rPr>
               <w:t xml:space="preserve">AL: </w:t>
             </w:r>
             <w:r>
@@ -301,7 +421,7 @@
                 <w:sz w:val="24"/>
                 <w:szCs w:val="24"/>
               </w:rPr>
-              <w:t>8</w:t>
+              <w:t>13</w:t>
             </w:r>
           </w:p>
         </w:tc>
@@ -361,7 +481,7 @@
                 <w:sz w:val="24"/>
                 <w:szCs w:val="24"/>
               </w:rPr>
-              <w:t>11</w:t>
+              <w:t>16</w:t>
             </w:r>
           </w:p>
         </w:tc>
@@ -421,7 +541,7 @@
                 <w:sz w:val="24"/>
                 <w:szCs w:val="24"/>
               </w:rPr>
-              <w:t>13</w:t>
+              <w:t>18</w:t>
             </w:r>
           </w:p>
         </w:tc>
@@ -481,7 +601,7 @@
                 <w:sz w:val="24"/>
                 <w:szCs w:val="24"/>
               </w:rPr>
-              <w:t>25</w:t>
+              <w:t>30</w:t>
             </w:r>
           </w:p>
         </w:tc>
@@ -541,7 +661,7 @@
                 <w:sz w:val="24"/>
                 <w:szCs w:val="24"/>
               </w:rPr>
-              <w:t>29</w:t>
+              <w:t>34</w:t>
             </w:r>
           </w:p>
         </w:tc>
@@ -601,7 +721,7 @@
                 <w:sz w:val="24"/>
                 <w:szCs w:val="24"/>
               </w:rPr>
-              <w:t>31</w:t>
+              <w:t>36</w:t>
             </w:r>
           </w:p>
         </w:tc>
@@ -661,7 +781,7 @@
                 <w:sz w:val="24"/>
                 <w:szCs w:val="24"/>
               </w:rPr>
-              <w:t>33</w:t>
+              <w:t>38</w:t>
             </w:r>
           </w:p>
         </w:tc>
@@ -721,7 +841,7 @@
                 <w:sz w:val="24"/>
                 <w:szCs w:val="24"/>
               </w:rPr>
-              <w:t>34</w:t>
+              <w:t>39</w:t>
             </w:r>
           </w:p>
         </w:tc>
@@ -781,7 +901,7 @@
                 <w:sz w:val="24"/>
                 <w:szCs w:val="24"/>
               </w:rPr>
-              <w:t>38</w:t>
+              <w:t>43</w:t>
             </w:r>
           </w:p>
         </w:tc>
@@ -841,7 +961,7 @@
                 <w:sz w:val="24"/>
                 <w:szCs w:val="24"/>
               </w:rPr>
-              <w:t>39</w:t>
+              <w:t>44</w:t>
             </w:r>
           </w:p>
         </w:tc>
@@ -901,7 +1021,7 @@
                 <w:sz w:val="24"/>
                 <w:szCs w:val="24"/>
               </w:rPr>
-              <w:t>42</w:t>
+              <w:t>47</w:t>
             </w:r>
           </w:p>
         </w:tc>
@@ -961,7 +1081,7 @@
                 <w:sz w:val="24"/>
                 <w:szCs w:val="24"/>
               </w:rPr>
-              <w:t>43</w:t>
+              <w:t>48</w:t>
             </w:r>
           </w:p>
         </w:tc>
@@ -1021,7 +1141,7 @@
                 <w:sz w:val="24"/>
                 <w:szCs w:val="24"/>
               </w:rPr>
-              <w:t>44</w:t>
+              <w:t>49</w:t>
             </w:r>
           </w:p>
         </w:tc>
@@ -1092,7 +1212,7 @@
                 <w:sz w:val="24"/>
                 <w:szCs w:val="24"/>
               </w:rPr>
-              <w:t>51</w:t>
+              <w:t>56</w:t>
             </w:r>
           </w:p>
         </w:tc>
@@ -1163,7 +1283,7 @@
                 <w:sz w:val="24"/>
                 <w:szCs w:val="24"/>
               </w:rPr>
-              <w:t>53</w:t>
+              <w:t>58</w:t>
             </w:r>
           </w:p>
         </w:tc>
@@ -1223,7 +1343,7 @@
                 <w:sz w:val="24"/>
                 <w:szCs w:val="24"/>
               </w:rPr>
-              <w:t>55</w:t>
+              <w:t>62</w:t>
             </w:r>
           </w:p>
         </w:tc>
@@ -1283,7 +1403,7 @@
                 <w:sz w:val="24"/>
                 <w:szCs w:val="24"/>
               </w:rPr>
-              <w:t>57</w:t>
+              <w:t>64</w:t>
             </w:r>
           </w:p>
         </w:tc>
@@ -1354,7 +1474,7 @@
                 <w:sz w:val="24"/>
                 <w:szCs w:val="24"/>
               </w:rPr>
-              <w:t>59</w:t>
+              <w:t>66</w:t>
             </w:r>
           </w:p>
         </w:tc>
@@ -1414,7 +1534,7 @@
                 <w:sz w:val="24"/>
                 <w:szCs w:val="24"/>
               </w:rPr>
-              <w:t>61</w:t>
+              <w:t>68</w:t>
             </w:r>
           </w:p>
         </w:tc>
@@ -1474,7 +1594,7 @@
                 <w:sz w:val="24"/>
                 <w:szCs w:val="24"/>
               </w:rPr>
-              <w:t>68</w:t>
+              <w:t>78</w:t>
             </w:r>
           </w:p>
         </w:tc>
@@ -1534,7 +1654,7 @@
                 <w:sz w:val="24"/>
                 <w:szCs w:val="24"/>
               </w:rPr>
-              <w:t>70</w:t>
+              <w:t>80</w:t>
             </w:r>
           </w:p>
         </w:tc>
@@ -1605,7 +1725,7 @@
                 <w:sz w:val="24"/>
                 <w:szCs w:val="24"/>
               </w:rPr>
-              <w:t>73</w:t>
+              <w:t>83</w:t>
             </w:r>
           </w:p>
         </w:tc>
@@ -1665,7 +1785,7 @@
                 <w:sz w:val="24"/>
                 <w:szCs w:val="24"/>
               </w:rPr>
-              <w:t>75</w:t>
+              <w:t>85</w:t>
             </w:r>
           </w:p>
         </w:tc>
@@ -1725,7 +1845,7 @@
                 <w:sz w:val="24"/>
                 <w:szCs w:val="24"/>
               </w:rPr>
-              <w:t>77</w:t>
+              <w:t>87</w:t>
             </w:r>
           </w:p>
         </w:tc>
@@ -1785,7 +1905,7 @@
                 <w:sz w:val="24"/>
                 <w:szCs w:val="24"/>
               </w:rPr>
-              <w:t>79</w:t>
+              <w:t>89</w:t>
             </w:r>
           </w:p>
         </w:tc>
@@ -1845,7 +1965,7 @@
                 <w:sz w:val="24"/>
                 <w:szCs w:val="24"/>
               </w:rPr>
-              <w:t>80</w:t>
+              <w:t>90</w:t>
             </w:r>
           </w:p>
         </w:tc>
@@ -1905,7 +2025,7 @@
                 <w:sz w:val="24"/>
                 <w:szCs w:val="24"/>
               </w:rPr>
-              <w:t>84</w:t>
+              <w:t>94</w:t>
             </w:r>
           </w:p>
         </w:tc>
@@ -1965,7 +2085,7 @@
                 <w:sz w:val="24"/>
                 <w:szCs w:val="24"/>
               </w:rPr>
-              <w:t>86</w:t>
+              <w:t>96</w:t>
             </w:r>
           </w:p>
         </w:tc>
@@ -2025,7 +2145,7 @@
                 <w:sz w:val="24"/>
                 <w:szCs w:val="24"/>
               </w:rPr>
-              <w:t>87</w:t>
+              <w:t>97</w:t>
             </w:r>
           </w:p>
         </w:tc>
@@ -2085,7 +2205,7 @@
                 <w:sz w:val="24"/>
                 <w:szCs w:val="24"/>
               </w:rPr>
-              <w:t>92</w:t>
+              <w:t>102</w:t>
             </w:r>
           </w:p>
         </w:tc>
@@ -2145,7 +2265,7 @@
                 <w:sz w:val="24"/>
                 <w:szCs w:val="24"/>
               </w:rPr>
-              <w:t>94</w:t>
+              <w:t>104</w:t>
             </w:r>
           </w:p>
         </w:tc>
@@ -2205,7 +2325,7 @@
                 <w:sz w:val="24"/>
                 <w:szCs w:val="24"/>
               </w:rPr>
-              <w:t>97</w:t>
+              <w:t>107</w:t>
             </w:r>
           </w:p>
         </w:tc>
@@ -2265,7 +2385,7 @@
                 <w:sz w:val="24"/>
                 <w:szCs w:val="24"/>
               </w:rPr>
-              <w:t>99</w:t>
+              <w:t>109</w:t>
             </w:r>
           </w:p>
         </w:tc>
@@ -2336,7 +2456,7 @@
                 <w:sz w:val="24"/>
                 <w:szCs w:val="24"/>
               </w:rPr>
-              <w:t>102</w:t>
+              <w:t>112</w:t>
             </w:r>
           </w:p>
         </w:tc>
@@ -2396,7 +2516,7 @@
                 <w:sz w:val="24"/>
                 <w:szCs w:val="24"/>
               </w:rPr>
-              <w:t>105</w:t>
+              <w:t>115</w:t>
             </w:r>
           </w:p>
         </w:tc>
@@ -2456,7 +2576,7 @@
                 <w:sz w:val="24"/>
                 <w:szCs w:val="24"/>
               </w:rPr>
-              <w:t>108</w:t>
+              <w:t>118</w:t>
             </w:r>
           </w:p>
         </w:tc>
@@ -2516,7 +2636,7 @@
                 <w:sz w:val="24"/>
                 <w:szCs w:val="24"/>
               </w:rPr>
-              <w:t>110</w:t>
+              <w:t>120</w:t>
             </w:r>
           </w:p>
         </w:tc>
@@ -2576,7 +2696,7 @@
                 <w:sz w:val="24"/>
                 <w:szCs w:val="24"/>
               </w:rPr>
-              <w:t>113</w:t>
+              <w:t>123</w:t>
             </w:r>
           </w:p>
         </w:tc>
@@ -2636,7 +2756,7 @@
                 <w:sz w:val="24"/>
                 <w:szCs w:val="24"/>
               </w:rPr>
-              <w:t>117</w:t>
+              <w:t>127</w:t>
             </w:r>
           </w:p>
         </w:tc>
@@ -2696,7 +2816,7 @@
                 <w:sz w:val="24"/>
                 <w:szCs w:val="24"/>
               </w:rPr>
-              <w:t>120</w:t>
+              <w:t>130</w:t>
             </w:r>
           </w:p>
         </w:tc>
@@ -2756,7 +2876,7 @@
                 <w:sz w:val="24"/>
                 <w:szCs w:val="24"/>
               </w:rPr>
-              <w:t>122</w:t>
+              <w:t>132</w:t>
             </w:r>
           </w:p>
         </w:tc>
@@ -2816,7 +2936,7 @@
                 <w:sz w:val="24"/>
                 <w:szCs w:val="24"/>
               </w:rPr>
-              <w:t>126</w:t>
+              <w:t>136</w:t>
             </w:r>
           </w:p>
         </w:tc>
@@ -2876,7 +2996,7 @@
                 <w:sz w:val="24"/>
                 <w:szCs w:val="24"/>
               </w:rPr>
-              <w:t>129</w:t>
+              <w:t>139</w:t>
             </w:r>
           </w:p>
         </w:tc>
@@ -2936,7 +3056,7 @@
                 <w:sz w:val="24"/>
                 <w:szCs w:val="24"/>
               </w:rPr>
-              <w:t>131</w:t>
+              <w:t>141</w:t>
             </w:r>
           </w:p>
         </w:tc>
@@ -3007,7 +3127,7 @@
                 <w:sz w:val="24"/>
                 <w:szCs w:val="24"/>
               </w:rPr>
-              <w:t>132</w:t>
+              <w:t>142</w:t>
             </w:r>
           </w:p>
         </w:tc>
@@ -3078,7 +3198,7 @@
                 <w:sz w:val="24"/>
                 <w:szCs w:val="24"/>
               </w:rPr>
-              <w:t>133</w:t>
+              <w:t>143</w:t>
             </w:r>
           </w:p>
         </w:tc>
@@ -3138,7 +3258,7 @@
                 <w:sz w:val="24"/>
                 <w:szCs w:val="24"/>
               </w:rPr>
-              <w:t>135</w:t>
+              <w:t>145</w:t>
             </w:r>
           </w:p>
         </w:tc>
@@ -3198,7 +3318,7 @@
                 <w:sz w:val="24"/>
                 <w:szCs w:val="24"/>
               </w:rPr>
-              <w:t>137</w:t>
+              <w:t>147</w:t>
             </w:r>
           </w:p>
         </w:tc>
@@ -3258,7 +3378,7 @@
                 <w:sz w:val="24"/>
                 <w:szCs w:val="24"/>
               </w:rPr>
-              <w:t>139</w:t>
+              <w:t>149</w:t>
             </w:r>
           </w:p>
         </w:tc>
@@ -3318,7 +3438,7 @@
                 <w:sz w:val="24"/>
                 <w:szCs w:val="24"/>
               </w:rPr>
-              <w:t>141</w:t>
+              <w:t>151</w:t>
             </w:r>
           </w:p>
         </w:tc>
@@ -3345,26 +3465,6 @@
           <v:shape id="_x0000_s1028" type="#_x0000_t32" style="position:absolute;margin-left:-10.55pt;margin-top:6.65pt;width:483pt;height:0;z-index:251659264;mso-position-horizontal-relative:text;mso-position-vertical-relative:text" o:connectortype="straight" strokecolor="gray [1629]"/>
         </w:pict>
       </w:r>
-    </w:p>
-    <w:p>
-      <w:pPr>
-        <w:rPr>
-          <w:rFonts w:ascii="Trebuchet MS" w:hAnsi="Trebuchet MS" w:cs="Arial"/>
-          <w:b/>
-          <w:sz w:val="44"/>
-          <w:szCs w:val="44"/>
-        </w:rPr>
-      </w:pPr>
-    </w:p>
-    <w:p>
-      <w:pPr>
-        <w:rPr>
-          <w:rFonts w:ascii="Trebuchet MS" w:hAnsi="Trebuchet MS" w:cs="Arial"/>
-          <w:b/>
-          <w:sz w:val="44"/>
-          <w:szCs w:val="44"/>
-        </w:rPr>
-      </w:pPr>
     </w:p>
     <w:sectPr>
       <w:pgSz w:w="12240" w:h="15840"/>

</xml_diff>

<commit_message>
ONC-1272: Restore ability to control authoring and group access permissions from Assignments Beta
git-svn-id: https://source.sakaiproject.org/contrib/assignment2/trunk@67107 fdecad78-55fc-0310-b1b2-d7d25cf747c9
</commit_message>
<xml_diff>
--- a/docs/design/A2_TOC.docx
+++ b/docs/design/A2_TOC.docx
@@ -499,6 +499,77 @@
                 <w:szCs w:val="24"/>
                 <w:u w:val="single"/>
               </w:rPr>
+              <w:t>GRADER PERMISSION SETTINGS</w:t>
+            </w:r>
+            <w:r>
+              <w:rPr>
+                <w:rFonts w:ascii="Trebuchet MS" w:hAnsi="Trebuchet MS" w:cs="Arial"/>
+                <w:b/>
+                <w:color w:val="0000FF"/>
+                <w:sz w:val="24"/>
+                <w:szCs w:val="24"/>
+                <w:u w:val="single"/>
+              </w:rPr>
+              <w:t xml:space="preserve"> (GPS-1)</w:t>
+            </w:r>
+          </w:p>
+        </w:tc>
+        <w:tc>
+          <w:tcPr>
+            <w:tcW w:w="1548" w:type="dxa"/>
+            <w:vAlign w:val="center"/>
+          </w:tcPr>
+          <w:p>
+            <w:pPr>
+              <w:jc w:val="right"/>
+              <w:rPr>
+                <w:rFonts w:ascii="Trebuchet MS" w:hAnsi="Trebuchet MS" w:cs="Arial"/>
+                <w:b/>
+                <w:sz w:val="24"/>
+                <w:szCs w:val="24"/>
+              </w:rPr>
+            </w:pPr>
+            <w:r>
+              <w:rPr>
+                <w:rFonts w:ascii="Trebuchet MS" w:hAnsi="Trebuchet MS" w:cs="Arial"/>
+                <w:b/>
+                <w:sz w:val="24"/>
+                <w:szCs w:val="24"/>
+              </w:rPr>
+              <w:t>23</w:t>
+            </w:r>
+          </w:p>
+        </w:tc>
+      </w:tr>
+      <w:tr>
+        <w:trPr>
+          <w:trHeight w:val="432"/>
+        </w:trPr>
+        <w:tc>
+          <w:tcPr>
+            <w:tcW w:w="8028" w:type="dxa"/>
+            <w:vAlign w:val="center"/>
+          </w:tcPr>
+          <w:p>
+            <w:pPr>
+              <w:rPr>
+                <w:rFonts w:ascii="Trebuchet MS" w:hAnsi="Trebuchet MS" w:cs="Arial"/>
+                <w:b/>
+                <w:color w:val="0000FF"/>
+                <w:sz w:val="24"/>
+                <w:szCs w:val="24"/>
+                <w:u w:val="single"/>
+              </w:rPr>
+            </w:pPr>
+            <w:r>
+              <w:rPr>
+                <w:rFonts w:ascii="Trebuchet MS" w:hAnsi="Trebuchet MS" w:cs="Arial"/>
+                <w:b/>
+                <w:color w:val="0000FF"/>
+                <w:sz w:val="24"/>
+                <w:szCs w:val="24"/>
+                <w:u w:val="single"/>
+              </w:rPr>
               <w:t>GRADER PERMISSIONS HELPER (GPH-1)</w:t>
             </w:r>
           </w:p>
@@ -525,7 +596,7 @@
                 <w:sz w:val="24"/>
                 <w:szCs w:val="24"/>
               </w:rPr>
-              <w:t>23</w:t>
+              <w:t>25</w:t>
             </w:r>
           </w:p>
         </w:tc>
@@ -607,7 +678,7 @@
                 <w:sz w:val="24"/>
                 <w:szCs w:val="24"/>
               </w:rPr>
-              <w:t>26</w:t>
+              <w:t>28</w:t>
             </w:r>
           </w:p>
         </w:tc>
@@ -678,7 +749,7 @@
                 <w:sz w:val="24"/>
                 <w:szCs w:val="24"/>
               </w:rPr>
-              <w:t>29</w:t>
+              <w:t>31</w:t>
             </w:r>
           </w:p>
         </w:tc>
@@ -749,7 +820,7 @@
                 <w:sz w:val="24"/>
                 <w:szCs w:val="24"/>
               </w:rPr>
-              <w:t>31</w:t>
+              <w:t>33</w:t>
             </w:r>
           </w:p>
         </w:tc>
@@ -820,7 +891,7 @@
                 <w:sz w:val="24"/>
                 <w:szCs w:val="24"/>
               </w:rPr>
-              <w:t>43</w:t>
+              <w:t>45</w:t>
             </w:r>
           </w:p>
         </w:tc>
@@ -891,7 +962,7 @@
                 <w:sz w:val="24"/>
                 <w:szCs w:val="24"/>
               </w:rPr>
-              <w:t>46</w:t>
+              <w:t>48</w:t>
             </w:r>
           </w:p>
         </w:tc>
@@ -962,7 +1033,7 @@
                 <w:sz w:val="24"/>
                 <w:szCs w:val="24"/>
               </w:rPr>
-              <w:t>48</w:t>
+              <w:t>50</w:t>
             </w:r>
           </w:p>
         </w:tc>
@@ -1033,7 +1104,7 @@
                 <w:sz w:val="24"/>
                 <w:szCs w:val="24"/>
               </w:rPr>
-              <w:t>50</w:t>
+              <w:t>52</w:t>
             </w:r>
           </w:p>
         </w:tc>
@@ -1104,7 +1175,7 @@
                 <w:sz w:val="24"/>
                 <w:szCs w:val="24"/>
               </w:rPr>
-              <w:t>51</w:t>
+              <w:t>53</w:t>
             </w:r>
           </w:p>
         </w:tc>
@@ -1175,7 +1246,7 @@
                 <w:sz w:val="24"/>
                 <w:szCs w:val="24"/>
               </w:rPr>
-              <w:t>55</w:t>
+              <w:t>57</w:t>
             </w:r>
           </w:p>
         </w:tc>
@@ -1246,7 +1317,7 @@
                 <w:sz w:val="24"/>
                 <w:szCs w:val="24"/>
               </w:rPr>
-              <w:t>56</w:t>
+              <w:t>58</w:t>
             </w:r>
           </w:p>
         </w:tc>
@@ -1317,7 +1388,7 @@
                 <w:sz w:val="24"/>
                 <w:szCs w:val="24"/>
               </w:rPr>
-              <w:t>59</w:t>
+              <w:t>61</w:t>
             </w:r>
           </w:p>
         </w:tc>
@@ -1388,7 +1459,7 @@
                 <w:sz w:val="24"/>
                 <w:szCs w:val="24"/>
               </w:rPr>
-              <w:t>60</w:t>
+              <w:t>62</w:t>
             </w:r>
           </w:p>
         </w:tc>
@@ -1459,7 +1530,7 @@
                 <w:sz w:val="24"/>
                 <w:szCs w:val="24"/>
               </w:rPr>
-              <w:t>61</w:t>
+              <w:t>63</w:t>
             </w:r>
           </w:p>
         </w:tc>
@@ -1541,7 +1612,7 @@
                 <w:sz w:val="24"/>
                 <w:szCs w:val="24"/>
               </w:rPr>
-              <w:t>68</w:t>
+              <w:t>70</w:t>
             </w:r>
           </w:p>
         </w:tc>
@@ -1623,7 +1694,7 @@
                 <w:sz w:val="24"/>
                 <w:szCs w:val="24"/>
               </w:rPr>
-              <w:t>70</w:t>
+              <w:t>72</w:t>
             </w:r>
           </w:p>
         </w:tc>
@@ -1683,7 +1754,7 @@
                 <w:sz w:val="24"/>
                 <w:szCs w:val="24"/>
               </w:rPr>
-              <w:t>72</w:t>
+              <w:t>74</w:t>
             </w:r>
           </w:p>
         </w:tc>
@@ -1754,7 +1825,7 @@
                 <w:sz w:val="24"/>
                 <w:szCs w:val="24"/>
               </w:rPr>
-              <w:t>74</w:t>
+              <w:t>76</w:t>
             </w:r>
           </w:p>
         </w:tc>
@@ -1825,7 +1896,7 @@
                 <w:sz w:val="24"/>
                 <w:szCs w:val="24"/>
               </w:rPr>
-              <w:t>76</w:t>
+              <w:t>78</w:t>
             </w:r>
           </w:p>
         </w:tc>
@@ -1907,7 +1978,7 @@
                 <w:sz w:val="24"/>
                 <w:szCs w:val="24"/>
               </w:rPr>
-              <w:t>78</w:t>
+              <w:t>80</w:t>
             </w:r>
           </w:p>
         </w:tc>
@@ -1978,7 +2049,7 @@
                 <w:sz w:val="24"/>
                 <w:szCs w:val="24"/>
               </w:rPr>
-              <w:t>80</w:t>
+              <w:t>82</w:t>
             </w:r>
           </w:p>
         </w:tc>
@@ -2049,7 +2120,7 @@
                 <w:sz w:val="24"/>
                 <w:szCs w:val="24"/>
               </w:rPr>
-              <w:t>90</w:t>
+              <w:t>92</w:t>
             </w:r>
           </w:p>
         </w:tc>
@@ -2120,7 +2191,7 @@
                 <w:sz w:val="24"/>
                 <w:szCs w:val="24"/>
               </w:rPr>
-              <w:t>92</w:t>
+              <w:t>94</w:t>
             </w:r>
           </w:p>
         </w:tc>
@@ -2202,7 +2273,7 @@
                 <w:sz w:val="24"/>
                 <w:szCs w:val="24"/>
               </w:rPr>
-              <w:t>95</w:t>
+              <w:t>97</w:t>
             </w:r>
           </w:p>
         </w:tc>
@@ -2273,7 +2344,7 @@
                 <w:sz w:val="24"/>
                 <w:szCs w:val="24"/>
               </w:rPr>
-              <w:t>97</w:t>
+              <w:t>99</w:t>
             </w:r>
           </w:p>
         </w:tc>
@@ -2344,7 +2415,7 @@
                 <w:sz w:val="24"/>
                 <w:szCs w:val="24"/>
               </w:rPr>
-              <w:t>99</w:t>
+              <w:t>101</w:t>
             </w:r>
           </w:p>
         </w:tc>
@@ -2415,7 +2486,7 @@
                 <w:sz w:val="24"/>
                 <w:szCs w:val="24"/>
               </w:rPr>
-              <w:t>101</w:t>
+              <w:t>103</w:t>
             </w:r>
           </w:p>
         </w:tc>
@@ -2486,7 +2557,7 @@
                 <w:sz w:val="24"/>
                 <w:szCs w:val="24"/>
               </w:rPr>
-              <w:t>102</w:t>
+              <w:t>104</w:t>
             </w:r>
           </w:p>
         </w:tc>
@@ -2557,7 +2628,7 @@
                 <w:sz w:val="24"/>
                 <w:szCs w:val="24"/>
               </w:rPr>
-              <w:t>106</w:t>
+              <w:t>108</w:t>
             </w:r>
           </w:p>
         </w:tc>
@@ -2628,7 +2699,7 @@
                 <w:sz w:val="24"/>
                 <w:szCs w:val="24"/>
               </w:rPr>
-              <w:t>108</w:t>
+              <w:t>110</w:t>
             </w:r>
           </w:p>
         </w:tc>
@@ -2699,7 +2770,7 @@
                 <w:sz w:val="24"/>
                 <w:szCs w:val="24"/>
               </w:rPr>
-              <w:t>109</w:t>
+              <w:t>111</w:t>
             </w:r>
           </w:p>
         </w:tc>
@@ -2770,7 +2841,7 @@
                 <w:sz w:val="24"/>
                 <w:szCs w:val="24"/>
               </w:rPr>
-              <w:t>114</w:t>
+              <w:t>116</w:t>
             </w:r>
           </w:p>
         </w:tc>
@@ -2841,7 +2912,7 @@
                 <w:sz w:val="24"/>
                 <w:szCs w:val="24"/>
               </w:rPr>
-              <w:t>115</w:t>
+              <w:t>117</w:t>
             </w:r>
           </w:p>
         </w:tc>
@@ -2912,7 +2983,7 @@
                 <w:sz w:val="24"/>
                 <w:szCs w:val="24"/>
               </w:rPr>
-              <w:t>118</w:t>
+              <w:t>120</w:t>
             </w:r>
           </w:p>
         </w:tc>
@@ -2983,7 +3054,7 @@
                 <w:sz w:val="24"/>
                 <w:szCs w:val="24"/>
               </w:rPr>
-              <w:t>120</w:t>
+              <w:t>122</w:t>
             </w:r>
           </w:p>
         </w:tc>
@@ -3065,7 +3136,7 @@
                 <w:sz w:val="24"/>
                 <w:szCs w:val="24"/>
               </w:rPr>
-              <w:t>123</w:t>
+              <w:t>125</w:t>
             </w:r>
           </w:p>
         </w:tc>
@@ -3136,7 +3207,7 @@
                 <w:sz w:val="24"/>
                 <w:szCs w:val="24"/>
               </w:rPr>
-              <w:t>125</w:t>
+              <w:t>127</w:t>
             </w:r>
           </w:p>
         </w:tc>
@@ -3207,7 +3278,7 @@
                 <w:sz w:val="24"/>
                 <w:szCs w:val="24"/>
               </w:rPr>
-              <w:t>128</w:t>
+              <w:t>130</w:t>
             </w:r>
           </w:p>
         </w:tc>
@@ -3278,7 +3349,7 @@
                 <w:sz w:val="24"/>
                 <w:szCs w:val="24"/>
               </w:rPr>
-              <w:t>134</w:t>
+              <w:t>136</w:t>
             </w:r>
           </w:p>
         </w:tc>
@@ -3349,7 +3420,7 @@
                 <w:sz w:val="24"/>
                 <w:szCs w:val="24"/>
               </w:rPr>
-              <w:t>138</w:t>
+              <w:t>140</w:t>
             </w:r>
           </w:p>
         </w:tc>
@@ -3420,7 +3491,7 @@
                 <w:sz w:val="24"/>
                 <w:szCs w:val="24"/>
               </w:rPr>
-              <w:t>143</w:t>
+              <w:t>145</w:t>
             </w:r>
           </w:p>
         </w:tc>
@@ -3502,7 +3573,7 @@
                 <w:sz w:val="24"/>
                 <w:szCs w:val="24"/>
               </w:rPr>
-              <w:t>145</w:t>
+              <w:t>147</w:t>
             </w:r>
           </w:p>
         </w:tc>
@@ -3573,7 +3644,7 @@
                 <w:sz w:val="24"/>
                 <w:szCs w:val="24"/>
               </w:rPr>
-              <w:t>147</w:t>
+              <w:t>149</w:t>
             </w:r>
           </w:p>
         </w:tc>
@@ -3644,7 +3715,7 @@
                 <w:sz w:val="24"/>
                 <w:szCs w:val="24"/>
               </w:rPr>
-              <w:t>149</w:t>
+              <w:t>151</w:t>
             </w:r>
           </w:p>
         </w:tc>
@@ -3715,7 +3786,7 @@
                 <w:sz w:val="24"/>
                 <w:szCs w:val="24"/>
               </w:rPr>
-              <w:t>151</w:t>
+              <w:t>153</w:t>
             </w:r>
           </w:p>
         </w:tc>
@@ -3786,7 +3857,7 @@
                 <w:sz w:val="24"/>
                 <w:szCs w:val="24"/>
               </w:rPr>
-              <w:t>153</w:t>
+              <w:t>155</w:t>
             </w:r>
           </w:p>
         </w:tc>
@@ -3868,7 +3939,7 @@
                 <w:sz w:val="24"/>
                 <w:szCs w:val="24"/>
               </w:rPr>
-              <w:t>154</w:t>
+              <w:t>156</w:t>
             </w:r>
           </w:p>
         </w:tc>
@@ -3950,7 +4021,7 @@
                 <w:sz w:val="24"/>
                 <w:szCs w:val="24"/>
               </w:rPr>
-              <w:t>155</w:t>
+              <w:t>157</w:t>
             </w:r>
           </w:p>
         </w:tc>
@@ -4021,7 +4092,7 @@
                 <w:sz w:val="24"/>
                 <w:szCs w:val="24"/>
               </w:rPr>
-              <w:t>158</w:t>
+              <w:t>160</w:t>
             </w:r>
           </w:p>
         </w:tc>
@@ -4092,7 +4163,7 @@
                 <w:sz w:val="24"/>
                 <w:szCs w:val="24"/>
               </w:rPr>
-              <w:t>160</w:t>
+              <w:t>162</w:t>
             </w:r>
           </w:p>
         </w:tc>
@@ -4163,7 +4234,7 @@
                 <w:sz w:val="24"/>
                 <w:szCs w:val="24"/>
               </w:rPr>
-              <w:t>162</w:t>
+              <w:t>164</w:t>
             </w:r>
           </w:p>
         </w:tc>
@@ -4234,7 +4305,7 @@
                 <w:sz w:val="24"/>
                 <w:szCs w:val="24"/>
               </w:rPr>
-              <w:t>164</w:t>
+              <w:t>166</w:t>
             </w:r>
           </w:p>
         </w:tc>

</xml_diff>

<commit_message>
ONC-2324: Design for View Submissions / Users find the current process for downloading and uploading all student submissions cumbersome
git-svn-id: https://source.sakaiproject.org/contrib/assignment2/trunk@67801 fdecad78-55fc-0310-b1b2-d7d25cf747c9
</commit_message>
<xml_diff>
--- a/docs/design/A2_TOC.docx
+++ b/docs/design/A2_TOC.docx
@@ -2225,55 +2225,153 @@
                 <w:szCs w:val="24"/>
                 <w:u w:val="single"/>
               </w:rPr>
-              <w:t xml:space="preserve">UPLOAD </w:t>
-            </w:r>
-            <w:r>
-              <w:rPr>
-                <w:rFonts w:ascii="Trebuchet MS" w:hAnsi="Trebuchet MS" w:cs="Arial"/>
-                <w:b/>
-                <w:color w:val="0000FF"/>
-                <w:sz w:val="24"/>
-                <w:szCs w:val="24"/>
-                <w:u w:val="single"/>
-              </w:rPr>
-              <w:t>GRADES</w:t>
-            </w:r>
-            <w:r>
-              <w:rPr>
-                <w:rFonts w:ascii="Trebuchet MS" w:hAnsi="Trebuchet MS" w:cs="Arial"/>
-                <w:b/>
-                <w:color w:val="0000FF"/>
-                <w:sz w:val="24"/>
-                <w:szCs w:val="24"/>
-                <w:u w:val="single"/>
-              </w:rPr>
-              <w:t xml:space="preserve"> (UG-1)</w:t>
-            </w:r>
-          </w:p>
-        </w:tc>
-        <w:tc>
-          <w:tcPr>
-            <w:tcW w:w="1548" w:type="dxa"/>
-            <w:vAlign w:val="center"/>
-          </w:tcPr>
-          <w:p>
-            <w:pPr>
-              <w:jc w:val="right"/>
-              <w:rPr>
-                <w:rFonts w:ascii="Trebuchet MS" w:hAnsi="Trebuchet MS" w:cs="Arial"/>
-                <w:b/>
-                <w:sz w:val="24"/>
-                <w:szCs w:val="24"/>
-              </w:rPr>
-            </w:pPr>
-            <w:r>
-              <w:rPr>
-                <w:rFonts w:ascii="Trebuchet MS" w:hAnsi="Trebuchet MS" w:cs="Arial"/>
-                <w:b/>
-                <w:sz w:val="24"/>
-                <w:szCs w:val="24"/>
-              </w:rPr>
-              <w:t>96</w:t>
+              <w:t>DOWNLOAD ALL FILE (DAF-1)</w:t>
+            </w:r>
+          </w:p>
+        </w:tc>
+        <w:tc>
+          <w:tcPr>
+            <w:tcW w:w="1548" w:type="dxa"/>
+            <w:vAlign w:val="center"/>
+          </w:tcPr>
+          <w:p>
+            <w:pPr>
+              <w:jc w:val="right"/>
+              <w:rPr>
+                <w:rFonts w:ascii="Trebuchet MS" w:hAnsi="Trebuchet MS" w:cs="Arial"/>
+                <w:b/>
+                <w:sz w:val="24"/>
+                <w:szCs w:val="24"/>
+              </w:rPr>
+            </w:pPr>
+            <w:r>
+              <w:rPr>
+                <w:rFonts w:ascii="Trebuchet MS" w:hAnsi="Trebuchet MS" w:cs="Arial"/>
+                <w:b/>
+                <w:sz w:val="24"/>
+                <w:szCs w:val="24"/>
+              </w:rPr>
+              <w:t>97</w:t>
+            </w:r>
+          </w:p>
+        </w:tc>
+      </w:tr>
+      <w:tr>
+        <w:trPr>
+          <w:trHeight w:val="432"/>
+        </w:trPr>
+        <w:tc>
+          <w:tcPr>
+            <w:tcW w:w="8028" w:type="dxa"/>
+            <w:vAlign w:val="center"/>
+          </w:tcPr>
+          <w:p>
+            <w:pPr>
+              <w:rPr>
+                <w:rFonts w:ascii="Trebuchet MS" w:hAnsi="Trebuchet MS" w:cs="Arial"/>
+                <w:b/>
+                <w:color w:val="0000FF"/>
+                <w:sz w:val="24"/>
+                <w:szCs w:val="24"/>
+                <w:u w:val="single"/>
+              </w:rPr>
+            </w:pPr>
+            <w:r>
+              <w:rPr>
+                <w:rFonts w:ascii="Trebuchet MS" w:hAnsi="Trebuchet MS" w:cs="Arial"/>
+                <w:b/>
+                <w:color w:val="0000FF"/>
+                <w:sz w:val="24"/>
+                <w:szCs w:val="24"/>
+                <w:u w:val="single"/>
+              </w:rPr>
+              <w:t>ENTER GRADES SPREADSHEET (EGS-1)</w:t>
+            </w:r>
+          </w:p>
+        </w:tc>
+        <w:tc>
+          <w:tcPr>
+            <w:tcW w:w="1548" w:type="dxa"/>
+            <w:vAlign w:val="center"/>
+          </w:tcPr>
+          <w:p>
+            <w:pPr>
+              <w:jc w:val="right"/>
+              <w:rPr>
+                <w:rFonts w:ascii="Trebuchet MS" w:hAnsi="Trebuchet MS" w:cs="Arial"/>
+                <w:b/>
+                <w:sz w:val="24"/>
+                <w:szCs w:val="24"/>
+              </w:rPr>
+            </w:pPr>
+            <w:r>
+              <w:rPr>
+                <w:rFonts w:ascii="Trebuchet MS" w:hAnsi="Trebuchet MS" w:cs="Arial"/>
+                <w:b/>
+                <w:sz w:val="24"/>
+                <w:szCs w:val="24"/>
+              </w:rPr>
+              <w:t>99</w:t>
+            </w:r>
+          </w:p>
+        </w:tc>
+      </w:tr>
+      <w:tr>
+        <w:trPr>
+          <w:trHeight w:val="432"/>
+        </w:trPr>
+        <w:tc>
+          <w:tcPr>
+            <w:tcW w:w="8028" w:type="dxa"/>
+            <w:vAlign w:val="center"/>
+          </w:tcPr>
+          <w:p>
+            <w:pPr>
+              <w:rPr>
+                <w:rFonts w:ascii="Trebuchet MS" w:hAnsi="Trebuchet MS" w:cs="Arial"/>
+                <w:b/>
+                <w:color w:val="0000FF"/>
+                <w:sz w:val="24"/>
+                <w:szCs w:val="24"/>
+                <w:u w:val="single"/>
+              </w:rPr>
+            </w:pPr>
+            <w:r>
+              <w:rPr>
+                <w:rFonts w:ascii="Trebuchet MS" w:hAnsi="Trebuchet MS" w:cs="Arial"/>
+                <w:b/>
+                <w:color w:val="0000FF"/>
+                <w:sz w:val="24"/>
+                <w:szCs w:val="24"/>
+                <w:u w:val="single"/>
+              </w:rPr>
+              <w:t>UPLOAD GRADES AND FEEDBACK (UGF-1)</w:t>
+            </w:r>
+          </w:p>
+        </w:tc>
+        <w:tc>
+          <w:tcPr>
+            <w:tcW w:w="1548" w:type="dxa"/>
+            <w:vAlign w:val="center"/>
+          </w:tcPr>
+          <w:p>
+            <w:pPr>
+              <w:jc w:val="right"/>
+              <w:rPr>
+                <w:rFonts w:ascii="Trebuchet MS" w:hAnsi="Trebuchet MS" w:cs="Arial"/>
+                <w:b/>
+                <w:sz w:val="24"/>
+                <w:szCs w:val="24"/>
+              </w:rPr>
+            </w:pPr>
+            <w:r>
+              <w:rPr>
+                <w:rFonts w:ascii="Trebuchet MS" w:hAnsi="Trebuchet MS" w:cs="Arial"/>
+                <w:b/>
+                <w:sz w:val="24"/>
+                <w:szCs w:val="24"/>
+              </w:rPr>
+              <w:t>101</w:t>
             </w:r>
           </w:p>
         </w:tc>
@@ -2344,78 +2442,7 @@
                 <w:sz w:val="24"/>
                 <w:szCs w:val="24"/>
               </w:rPr>
-              <w:t>98</w:t>
-            </w:r>
-          </w:p>
-        </w:tc>
-      </w:tr>
-      <w:tr>
-        <w:trPr>
-          <w:trHeight w:val="432"/>
-        </w:trPr>
-        <w:tc>
-          <w:tcPr>
-            <w:tcW w:w="8028" w:type="dxa"/>
-            <w:vAlign w:val="center"/>
-          </w:tcPr>
-          <w:p>
-            <w:pPr>
-              <w:rPr>
-                <w:rFonts w:ascii="Trebuchet MS" w:hAnsi="Trebuchet MS" w:cs="Arial"/>
-                <w:b/>
-                <w:color w:val="0000FF"/>
-                <w:sz w:val="24"/>
-                <w:szCs w:val="24"/>
-                <w:u w:val="single"/>
-              </w:rPr>
-            </w:pPr>
-            <w:r>
-              <w:rPr>
-                <w:rFonts w:ascii="Trebuchet MS" w:hAnsi="Trebuchet MS" w:cs="Arial"/>
-                <w:b/>
-                <w:color w:val="0000FF"/>
-                <w:sz w:val="24"/>
-                <w:szCs w:val="24"/>
-                <w:u w:val="single"/>
-              </w:rPr>
-              <w:t>VERIFY GRADE IMPORT ERROR</w:t>
-            </w:r>
-            <w:r>
-              <w:rPr>
-                <w:rFonts w:ascii="Trebuchet MS" w:hAnsi="Trebuchet MS" w:cs="Arial"/>
-                <w:b/>
-                <w:color w:val="0000FF"/>
-                <w:sz w:val="24"/>
-                <w:szCs w:val="24"/>
-                <w:u w:val="single"/>
-              </w:rPr>
-              <w:t xml:space="preserve"> (VGIE-1)</w:t>
-            </w:r>
-          </w:p>
-        </w:tc>
-        <w:tc>
-          <w:tcPr>
-            <w:tcW w:w="1548" w:type="dxa"/>
-            <w:vAlign w:val="center"/>
-          </w:tcPr>
-          <w:p>
-            <w:pPr>
-              <w:jc w:val="right"/>
-              <w:rPr>
-                <w:rFonts w:ascii="Trebuchet MS" w:hAnsi="Trebuchet MS" w:cs="Arial"/>
-                <w:b/>
-                <w:sz w:val="24"/>
-                <w:szCs w:val="24"/>
-              </w:rPr>
-            </w:pPr>
-            <w:r>
-              <w:rPr>
-                <w:rFonts w:ascii="Trebuchet MS" w:hAnsi="Trebuchet MS" w:cs="Arial"/>
-                <w:b/>
-                <w:sz w:val="24"/>
-                <w:szCs w:val="24"/>
-              </w:rPr>
-              <w:t>100</w:t>
+              <w:t>104</w:t>
             </w:r>
           </w:p>
         </w:tc>
@@ -2486,7 +2513,7 @@
                 <w:sz w:val="24"/>
                 <w:szCs w:val="24"/>
               </w:rPr>
-              <w:t>102</w:t>
+              <w:t>106</w:t>
             </w:r>
           </w:p>
         </w:tc>
@@ -2557,7 +2584,7 @@
                 <w:sz w:val="24"/>
                 <w:szCs w:val="24"/>
               </w:rPr>
-              <w:t>103</w:t>
+              <w:t>107</w:t>
             </w:r>
           </w:p>
         </w:tc>
@@ -2628,7 +2655,7 @@
                 <w:sz w:val="24"/>
                 <w:szCs w:val="24"/>
               </w:rPr>
-              <w:t>107</w:t>
+              <w:t>111</w:t>
             </w:r>
           </w:p>
         </w:tc>
@@ -2699,7 +2726,7 @@
                 <w:sz w:val="24"/>
                 <w:szCs w:val="24"/>
               </w:rPr>
-              <w:t>109</w:t>
+              <w:t>113</w:t>
             </w:r>
           </w:p>
         </w:tc>
@@ -2770,7 +2797,7 @@
                 <w:sz w:val="24"/>
                 <w:szCs w:val="24"/>
               </w:rPr>
-              <w:t>110</w:t>
+              <w:t>114</w:t>
             </w:r>
           </w:p>
         </w:tc>
@@ -2841,7 +2868,7 @@
                 <w:sz w:val="24"/>
                 <w:szCs w:val="24"/>
               </w:rPr>
-              <w:t>115</w:t>
+              <w:t>119</w:t>
             </w:r>
           </w:p>
         </w:tc>
@@ -2912,7 +2939,7 @@
                 <w:sz w:val="24"/>
                 <w:szCs w:val="24"/>
               </w:rPr>
-              <w:t>116</w:t>
+              <w:t>120</w:t>
             </w:r>
           </w:p>
         </w:tc>
@@ -2983,7 +3010,7 @@
                 <w:sz w:val="24"/>
                 <w:szCs w:val="24"/>
               </w:rPr>
-              <w:t>119</w:t>
+              <w:t>123</w:t>
             </w:r>
           </w:p>
         </w:tc>
@@ -3054,7 +3081,7 @@
                 <w:sz w:val="24"/>
                 <w:szCs w:val="24"/>
               </w:rPr>
-              <w:t>121</w:t>
+              <w:t>125</w:t>
             </w:r>
           </w:p>
         </w:tc>
@@ -3136,7 +3163,7 @@
                 <w:sz w:val="24"/>
                 <w:szCs w:val="24"/>
               </w:rPr>
-              <w:t>124</w:t>
+              <w:t>128</w:t>
             </w:r>
           </w:p>
         </w:tc>
@@ -3207,7 +3234,7 @@
                 <w:sz w:val="24"/>
                 <w:szCs w:val="24"/>
               </w:rPr>
-              <w:t>126</w:t>
+              <w:t>130</w:t>
             </w:r>
           </w:p>
         </w:tc>
@@ -3278,7 +3305,7 @@
                 <w:sz w:val="24"/>
                 <w:szCs w:val="24"/>
               </w:rPr>
-              <w:t>129</w:t>
+              <w:t>133</w:t>
             </w:r>
           </w:p>
         </w:tc>
@@ -3349,7 +3376,7 @@
                 <w:sz w:val="24"/>
                 <w:szCs w:val="24"/>
               </w:rPr>
-              <w:t>135</w:t>
+              <w:t>139</w:t>
             </w:r>
           </w:p>
         </w:tc>
@@ -3420,7 +3447,7 @@
                 <w:sz w:val="24"/>
                 <w:szCs w:val="24"/>
               </w:rPr>
-              <w:t>139</w:t>
+              <w:t>143</w:t>
             </w:r>
           </w:p>
         </w:tc>
@@ -3491,7 +3518,16 @@
                 <w:sz w:val="24"/>
                 <w:szCs w:val="24"/>
               </w:rPr>
-              <w:t>144</w:t>
+              <w:t>14</w:t>
+            </w:r>
+            <w:r>
+              <w:rPr>
+                <w:rFonts w:ascii="Trebuchet MS" w:hAnsi="Trebuchet MS" w:cs="Arial"/>
+                <w:b/>
+                <w:sz w:val="24"/>
+                <w:szCs w:val="24"/>
+              </w:rPr>
+              <w:t>8</w:t>
             </w:r>
           </w:p>
         </w:tc>
@@ -3573,7 +3609,7 @@
                 <w:sz w:val="24"/>
                 <w:szCs w:val="24"/>
               </w:rPr>
-              <w:t>146</w:t>
+              <w:t>150</w:t>
             </w:r>
           </w:p>
         </w:tc>
@@ -3644,7 +3680,7 @@
                 <w:sz w:val="24"/>
                 <w:szCs w:val="24"/>
               </w:rPr>
-              <w:t>148</w:t>
+              <w:t>152</w:t>
             </w:r>
           </w:p>
         </w:tc>
@@ -3715,7 +3751,7 @@
                 <w:sz w:val="24"/>
                 <w:szCs w:val="24"/>
               </w:rPr>
-              <w:t>150</w:t>
+              <w:t>154</w:t>
             </w:r>
           </w:p>
         </w:tc>
@@ -3786,7 +3822,7 @@
                 <w:sz w:val="24"/>
                 <w:szCs w:val="24"/>
               </w:rPr>
-              <w:t>152</w:t>
+              <w:t>156</w:t>
             </w:r>
           </w:p>
         </w:tc>
@@ -3857,7 +3893,7 @@
                 <w:sz w:val="24"/>
                 <w:szCs w:val="24"/>
               </w:rPr>
-              <w:t>154</w:t>
+              <w:t>158</w:t>
             </w:r>
           </w:p>
         </w:tc>
@@ -3939,7 +3975,7 @@
                 <w:sz w:val="24"/>
                 <w:szCs w:val="24"/>
               </w:rPr>
-              <w:t>155</w:t>
+              <w:t>159</w:t>
             </w:r>
           </w:p>
         </w:tc>
@@ -4021,7 +4057,7 @@
                 <w:sz w:val="24"/>
                 <w:szCs w:val="24"/>
               </w:rPr>
-              <w:t>156</w:t>
+              <w:t>160</w:t>
             </w:r>
           </w:p>
         </w:tc>
@@ -4092,7 +4128,7 @@
                 <w:sz w:val="24"/>
                 <w:szCs w:val="24"/>
               </w:rPr>
-              <w:t>159</w:t>
+              <w:t>163</w:t>
             </w:r>
           </w:p>
         </w:tc>
@@ -4163,7 +4199,7 @@
                 <w:sz w:val="24"/>
                 <w:szCs w:val="24"/>
               </w:rPr>
-              <w:t>161</w:t>
+              <w:t>165</w:t>
             </w:r>
           </w:p>
         </w:tc>
@@ -4234,7 +4270,7 @@
                 <w:sz w:val="24"/>
                 <w:szCs w:val="24"/>
               </w:rPr>
-              <w:t>163</w:t>
+              <w:t>167</w:t>
             </w:r>
           </w:p>
         </w:tc>
@@ -4305,7 +4341,7 @@
                 <w:sz w:val="24"/>
                 <w:szCs w:val="24"/>
               </w:rPr>
-              <w:t>165</w:t>
+              <w:t>169</w:t>
             </w:r>
           </w:p>
         </w:tc>
@@ -4365,7 +4401,7 @@
                 <w:sz w:val="24"/>
                 <w:szCs w:val="24"/>
               </w:rPr>
-              <w:t>167</w:t>
+              <w:t>171</w:t>
             </w:r>
           </w:p>
         </w:tc>
@@ -4425,7 +4461,7 @@
                 <w:sz w:val="24"/>
                 <w:szCs w:val="24"/>
               </w:rPr>
-              <w:t>171</w:t>
+              <w:t>175</w:t>
             </w:r>
           </w:p>
         </w:tc>
@@ -4485,7 +4521,7 @@
                 <w:sz w:val="24"/>
                 <w:szCs w:val="24"/>
               </w:rPr>
-              <w:t>172</w:t>
+              <w:t>176</w:t>
             </w:r>
           </w:p>
         </w:tc>
@@ -4545,7 +4581,7 @@
                 <w:sz w:val="24"/>
                 <w:szCs w:val="24"/>
               </w:rPr>
-              <w:t>174</w:t>
+              <w:t>178</w:t>
             </w:r>
           </w:p>
         </w:tc>
@@ -4605,7 +4641,7 @@
                 <w:sz w:val="24"/>
                 <w:szCs w:val="24"/>
               </w:rPr>
-              <w:t>177</w:t>
+              <w:t>181</w:t>
             </w:r>
           </w:p>
         </w:tc>
@@ -4665,7 +4701,7 @@
                 <w:sz w:val="24"/>
                 <w:szCs w:val="24"/>
               </w:rPr>
-              <w:t>179</w:t>
+              <w:t>183</w:t>
             </w:r>
           </w:p>
         </w:tc>
@@ -4725,7 +4761,7 @@
                 <w:sz w:val="24"/>
                 <w:szCs w:val="24"/>
               </w:rPr>
-              <w:t>181</w:t>
+              <w:t>185</w:t>
             </w:r>
           </w:p>
         </w:tc>
@@ -4785,7 +4821,7 @@
                 <w:sz w:val="24"/>
                 <w:szCs w:val="24"/>
               </w:rPr>
-              <w:t>183</w:t>
+              <w:t>187</w:t>
             </w:r>
           </w:p>
         </w:tc>
@@ -4845,7 +4881,7 @@
                 <w:sz w:val="24"/>
                 <w:szCs w:val="24"/>
               </w:rPr>
-              <w:t>185</w:t>
+              <w:t>189</w:t>
             </w:r>
           </w:p>
         </w:tc>
@@ -4905,7 +4941,7 @@
                 <w:sz w:val="24"/>
                 <w:szCs w:val="24"/>
               </w:rPr>
-              <w:t>187</w:t>
+              <w:t>191</w:t>
             </w:r>
           </w:p>
         </w:tc>
@@ -4965,7 +5001,7 @@
                 <w:sz w:val="24"/>
                 <w:szCs w:val="24"/>
               </w:rPr>
-              <w:t>189</w:t>
+              <w:t>193</w:t>
             </w:r>
           </w:p>
         </w:tc>

</xml_diff>